<commit_message>
Avance al día 20.09.2018
</commit_message>
<xml_diff>
--- a/2018/PTT IQQ 2018 Camara y Garay.docx
+++ b/2018/PTT IQQ 2018 Camara y Garay.docx
@@ -48,7 +48,7 @@
           <w:color w:val="FF0000"/>
         </w:rPr>
         <w:pict>
-          <v:shape id="Imagen 3" o:spid="_x0000_s1026" type="#_x0000_t75" style="position:absolute;left:0;text-align:left;margin-left:476.65pt;margin-top:.3pt;width:206.35pt;height:92.4pt;z-index:1;visibility:visible;mso-position-horizontal:right" o:allowoverlap="f">
+          <v:shape id="Imagen 3" o:spid="_x0000_s1026" type="#_x0000_t75" style="position:absolute;left:0;text-align:left;margin-left:786.95pt;margin-top:.3pt;width:206.35pt;height:92.4pt;z-index:1;visibility:visible;mso-position-horizontal:right" o:allowoverlap="f">
             <v:imagedata r:id="rId9" o:title=""/>
             <w10:wrap type="square"/>
           </v:shape>
@@ -277,6 +277,16 @@
           <w:szCs w:val="28"/>
         </w:rPr>
         <w:t>INGENIERIA CIVIL INDUSTRIAL</w:t>
+      </w:r>
+      <w:r>
+        <w:rPr>
+          <w:rFonts w:cs="Arial"/>
+          <w:b/>
+          <w:bCs/>
+          <w:sz w:val="28"/>
+          <w:szCs w:val="28"/>
+        </w:rPr>
+        <w:t xml:space="preserve"> MENCIÓN GESTIÓN</w:t>
       </w:r>
     </w:p>
     <w:p>
@@ -663,7 +673,7 @@
                 <w:sz w:val="24"/>
                 <w:szCs w:val="22"/>
               </w:rPr>
-              <w:t>.</w:t>
+              <w:t>oraga</w:t>
             </w:r>
           </w:p>
         </w:tc>
@@ -752,7 +762,16 @@
                 <w:sz w:val="24"/>
                 <w:szCs w:val="22"/>
               </w:rPr>
-              <w:t xml:space="preserve"> S.</w:t>
+              <w:t xml:space="preserve"> S</w:t>
+            </w:r>
+            <w:r>
+              <w:rPr>
+                <w:rFonts w:cs="Arial"/>
+                <w:bCs/>
+                <w:sz w:val="24"/>
+                <w:szCs w:val="22"/>
+              </w:rPr>
+              <w:t>eguel</w:t>
             </w:r>
           </w:p>
         </w:tc>
@@ -832,7 +851,36 @@
                 <w:sz w:val="24"/>
                 <w:szCs w:val="22"/>
               </w:rPr>
-              <w:t>12 de Septiembre de 2018</w:t>
+              <w:t>26</w:t>
+            </w:r>
+            <w:r>
+              <w:rPr>
+                <w:rFonts w:cs="Arial"/>
+                <w:bCs/>
+                <w:sz w:val="24"/>
+                <w:szCs w:val="22"/>
+              </w:rPr>
+              <w:t xml:space="preserve"> de </w:t>
+            </w:r>
+            <w:proofErr w:type="gramStart"/>
+            <w:r>
+              <w:rPr>
+                <w:rFonts w:cs="Arial"/>
+                <w:bCs/>
+                <w:sz w:val="24"/>
+                <w:szCs w:val="22"/>
+              </w:rPr>
+              <w:t>Septiembre</w:t>
+            </w:r>
+            <w:proofErr w:type="gramEnd"/>
+            <w:r>
+              <w:rPr>
+                <w:rFonts w:cs="Arial"/>
+                <w:bCs/>
+                <w:sz w:val="24"/>
+                <w:szCs w:val="22"/>
+              </w:rPr>
+              <w:t xml:space="preserve"> de 2018</w:t>
             </w:r>
           </w:p>
         </w:tc>
@@ -960,7 +1008,13 @@
         <w:t xml:space="preserve">de concesión celebrado </w:t>
       </w:r>
       <w:r>
-        <w:t>con el estado de Chile</w:t>
+        <w:t xml:space="preserve">con el </w:t>
+      </w:r>
+      <w:r>
+        <w:t>E</w:t>
+      </w:r>
+      <w:r>
+        <w:t>stado de Chile</w:t>
       </w:r>
       <w:r>
         <w:t>,</w:t>
@@ -981,7 +1035,13 @@
         <w:t xml:space="preserve">ión de sus negocios y </w:t>
       </w:r>
       <w:r>
-        <w:t>con la obligación de cumplir las obligaciones que ZOFRI S.A. define en cada uno de sus contratos.</w:t>
+        <w:t xml:space="preserve">con </w:t>
+      </w:r>
+      <w:r>
+        <w:t>el deber</w:t>
+      </w:r>
+      <w:r>
+        <w:t xml:space="preserve"> de cumplir las obligaciones que ZOFRI S.A. define en cada uno de sus contratos.</w:t>
       </w:r>
     </w:p>
     <w:p/>
@@ -1041,12 +1101,30 @@
         <w:t>plazos.</w:t>
       </w:r>
       <w:r>
-        <w:t xml:space="preserve"> No obstante, una característica común entre dichos proyectos es la presencia de distintas problemáticas, que lamentablemente han impactado en los resultados esperados por la organización.</w:t>
-      </w:r>
-      <w:r>
         <w:t xml:space="preserve"> </w:t>
       </w:r>
       <w:r>
+        <w:t>U</w:t>
+      </w:r>
+      <w:r>
+        <w:t xml:space="preserve">na característica común entre dichos proyectos es la presencia de distintas problemáticas, </w:t>
+      </w:r>
+      <w:r>
+        <w:rPr>
+          <w:color w:val="FF0000"/>
+        </w:rPr>
+        <w:t>tales como …</w:t>
+      </w:r>
+      <w:r>
+        <w:t xml:space="preserve"> </w:t>
+      </w:r>
+      <w:r>
+        <w:t>que lamentablemente han impactado en los resultados esperados por la organización.</w:t>
+      </w:r>
+      <w:r>
+        <w:t xml:space="preserve"> </w:t>
+      </w:r>
+      <w:r>
         <w:t xml:space="preserve">Si bien, no todos los problemas o sus consecuencias son endosables al equipo de proyecto, </w:t>
       </w:r>
       <w:r>
@@ -1071,6 +1149,9 @@
     <w:p/>
     <w:p>
       <w:r>
+        <w:t xml:space="preserve">En relación a lo anterior, cabe destacar que </w:t>
+      </w:r>
+      <w:r>
         <w:t>ZOFRI S.A. no es una empresa desarrolladora de software y</w:t>
       </w:r>
       <w:r>
@@ -1083,7 +1164,7 @@
     <w:p/>
     <w:p>
       <w:r>
-        <w:t xml:space="preserve">En virtud de lo anteriormente expuesto, se detecta la necesidad de construir un manual </w:t>
+        <w:t xml:space="preserve">En virtud de lo expuesto, se detecta la necesidad de construir un manual </w:t>
       </w:r>
       <w:r>
         <w:t>que contenga buenas prácticas</w:t>
@@ -1095,13 +1176,21 @@
         <w:t>arrollo de proyectos informático</w:t>
       </w:r>
       <w:r>
-        <w:t>s, cuya utilización permitan disminuir la presencia de problemáticas</w:t>
+        <w:t xml:space="preserve">s, cuya utilización </w:t>
+      </w:r>
+      <w:r>
+        <w:t xml:space="preserve">ayude a ZOFRI S.A. </w:t>
+      </w:r>
+      <w:r>
+        <w:t>disminuir la presencia de problemáticas</w:t>
       </w:r>
       <w:r>
         <w:t xml:space="preserve"> que afectan la ejecución.</w:t>
       </w:r>
-    </w:p>
-    <w:p/>
+      <w:r>
+        <w:t xml:space="preserve"> Asimismo, se requiere de un plan de implementación, que permita facilitar su puesta en marcha en la organización.</w:t>
+      </w:r>
+    </w:p>
     <w:p>
       <w:pPr>
         <w:rPr>
@@ -1416,10 +1505,42 @@
         <w:t xml:space="preserve"> </w:t>
       </w:r>
       <w:r>
-        <w:t>es un conjunto de las mejores prácticas recogidas por el Instituto CMMI</w:t>
-      </w:r>
-      <w:r>
-        <w:t xml:space="preserve"> que permite a las organizaciones mejorar </w:t>
+        <w:t xml:space="preserve">es un conjunto de las mejores prácticas recogidas por el </w:t>
+      </w:r>
+      <w:r>
+        <w:t xml:space="preserve">Instituto </w:t>
+      </w:r>
+      <w:r>
+        <w:t>CMMI</w:t>
+      </w:r>
+      <w:r>
+        <w:t xml:space="preserve"> (</w:t>
+      </w:r>
+      <w:r>
+        <w:t>ubicado en la ciudad de Pittsburgh</w:t>
+      </w:r>
+      <w:r>
+        <w:t xml:space="preserve">. </w:t>
+      </w:r>
+      <w:r>
+        <w:t xml:space="preserve">Pensilvania, </w:t>
+      </w:r>
+      <w:proofErr w:type="gramStart"/>
+      <w:r>
+        <w:t>EE.UU</w:t>
+      </w:r>
+      <w:proofErr w:type="gramEnd"/>
+      <w:r>
+        <w:t>)</w:t>
+      </w:r>
+      <w:r>
+        <w:t>,</w:t>
+      </w:r>
+      <w:r>
+        <w:t xml:space="preserve"> </w:t>
+      </w:r>
+      <w:r>
+        <w:t xml:space="preserve">que permite a las organizaciones mejorar </w:t>
       </w:r>
       <w:r>
         <w:t>su rendimiento</w:t>
@@ -1554,14 +1675,16 @@
         <w:rPr>
           <w:i/>
         </w:rPr>
-        <w:t>“</w:t>
-      </w:r>
-      <w:r>
+        <w:t>“El modelo CMMI-DEV proporciona una orientación para aplicar las buenas prácticas CMMI en una organización de desarrollo. Las buenas prácticas del modelo se centran en las actividades para desarrollar productos y servicios de calidad con el fin de cumplir las necesidades de clientes y usuarios finales.</w:t>
+      </w:r>
+    </w:p>
+    <w:p>
+      <w:pPr>
+        <w:ind w:left="709" w:hanging="1"/>
         <w:rPr>
           <w:i/>
         </w:rPr>
-        <w:t>El modelo CMMI-DEV proporciona una orientación para aplicar las buenas prácticas CMMI en una organización de desarrollo. Las buenas prácticas del modelo se centran en las actividades para desarrollar productos y servicios de calidad con el fin de cumplir las necesidades de clientes y usuarios finales.</w:t>
-      </w:r>
+      </w:pPr>
     </w:p>
     <w:p>
       <w:pPr>
@@ -1570,37 +1693,11 @@
           <w:i/>
         </w:rPr>
       </w:pPr>
-    </w:p>
-    <w:p>
-      <w:pPr>
-        <w:ind w:left="709" w:hanging="1"/>
+      <w:r>
         <w:rPr>
           <w:i/>
         </w:rPr>
-      </w:pPr>
-      <w:r>
-        <w:rPr>
-          <w:i/>
-        </w:rPr>
-        <w:t>El modelo CMMI-DEV V1.3 es una colección de buenas prácticas de desarrollo procedentes de la industria y del gobierno, que se ha generado a partir de la Arquitectura y Marco de CMMI V1.3. CMMI-DEV está basado en el CMMI Model Foundation o CMF (es decir,</w:t>
-      </w:r>
-      <w:r>
-        <w:rPr>
-          <w:i/>
-        </w:rPr>
-        <w:t xml:space="preserve"> </w:t>
-      </w:r>
-      <w:r>
-        <w:rPr>
-          <w:i/>
-        </w:rPr>
-        <w:t>componentes del modelo comunes a todos los modelos y constelaciones CMMI2) e incorpora el trabajo realizado por organizaciones de desarrollo para adaptar CMMI para su uso en el desarrollo de productos y servicios.</w:t>
-      </w:r>
-      <w:r>
-        <w:rPr>
-          <w:i/>
-        </w:rPr>
-        <w:t>”</w:t>
+        <w:t>El modelo CMMI-DEV V1.3 es una colección de buenas prácticas de desarrollo procedentes de la industria y del gobierno, que se ha generado a partir de la Arquitectura y Marco de CMMI V1.3. CMMI-DEV está basado en el CMMI Model Foundation o CMF (es decir, componentes del modelo comunes a todos los modelos y constelaciones CMMI2) e incorpora el trabajo realizado por organizaciones de desarrollo para adaptar CMMI para su uso en el desarrollo de productos y servicios.”</w:t>
       </w:r>
       <w:r>
         <w:rPr>
@@ -1634,7 +1731,7 @@
       <w:pPr>
         <w:rPr>
           <w:b/>
-          <w:lang w:val="en-US"/>
+          <w:lang w:val="es-CL"/>
         </w:rPr>
       </w:pPr>
       <w:r>
@@ -1647,12 +1744,10 @@
         </w:rPr>
         <w:t>Guía</w:t>
       </w:r>
-      <w:bookmarkStart w:id="0" w:name="_GoBack"/>
-      <w:bookmarkEnd w:id="0"/>
       <w:r>
         <w:rPr>
           <w:b/>
-          <w:lang w:val="en-US"/>
+          <w:lang w:val="es-CL"/>
         </w:rPr>
         <w:t xml:space="preserve"> del PMBOK</w:t>
       </w:r>
@@ -1747,49 +1842,21 @@
           <w:i/>
           <w:lang w:val="es-CL"/>
         </w:rPr>
-        <w:t>“</w:t>
+        <w:t>“Esta guía se basa en El Estándar para la Dirección de Proyectos. Un estándar es un documento establecido por una autoridad, costumbre o consenso como un modelo o ejemplo. El Estándar para la Dirección de Proyectos es un estándar del Instituto Nacional de Normalización de los Estados Unidos (ANSI) que fue desarrollado utilizando un proceso basado en los conceptos de consenso, apertura, debido proceso y equilibrio. El Estándar para la Dirección de Proyectos constituye una referencia fundamental para los programas de desarrollo profesional de la dirección de proyectos del PMI y para la práctica de la dirección de proyectos. Dado que la dirección de proyectos debe ser adaptado para ajustarse a las necesidades del proyecto, tanto el estándar como la guía se basan en prácticas descriptivas, más que en prácticas prescriptivas. Por lo tanto, el estándar identifica los procesos que se consideran buenas prácticas en la mayoría de los proyectos, la mayoría de las veces. El estándar también identifica las entradas y salidas que generalmente se asocian con esos procesos. El estándar no exige llevar a cabo ningún proceso o práctica particular. El Estándar para la Dirección de Proyectos forma parte de la Parte II de la Guía de los Fundamentos para la Direcció</w:t>
       </w:r>
       <w:r>
         <w:rPr>
           <w:i/>
           <w:lang w:val="es-CL"/>
         </w:rPr>
-        <w:t>Esta guía se basa en El Estándar para la Dirección de Proyectos. Un estándar es un documento establecido por una autoridad, costumbre o consenso como un modelo o ejemplo. El Estándar para la Dirección de Proyectos es un estándar del Instituto Nacional de Normalización de los Estados Unidos (ANSI) que fue desarrollado utilizando un proceso basado en los conceptos de consenso, apertura, debido proceso y equilibrio. El Estándar para la Dirección de Proyectos</w:t>
+        <w:t>n de Proyectos (Guía del PMBOK®</w:t>
       </w:r>
       <w:r>
         <w:rPr>
           <w:i/>
           <w:lang w:val="es-CL"/>
         </w:rPr>
-        <w:t xml:space="preserve"> </w:t>
-      </w:r>
-      <w:r>
-        <w:rPr>
-          <w:i/>
-          <w:lang w:val="es-CL"/>
-        </w:rPr>
-        <w:t>constituye una referencia fundamental para los programas de desarrollo profesional de la dirección de proyectos del PMI y para la práctica de la dirección de proyectos. Dado que la dirección de proyectos debe ser adaptado para ajustarse a las necesidades del proyecto, tanto el estándar como la guía se basan en prácticas descriptivas, más que en prácticas prescriptivas. Por lo tanto, el estándar identifica los procesos que se consideran buenas prácticas en la mayoría de los proyectos, la mayoría de las veces. El estándar también identifica las entradas y salidas que generalmente se asocian con esos procesos. El estándar no exige llevar a cabo ningún proceso o práctica particular. El Estándar para la Dirección de Proyectos forma parte de la Parte II de la Guía de los Fundamentos para la Direcció</w:t>
-      </w:r>
-      <w:r>
-        <w:rPr>
-          <w:i/>
-          <w:lang w:val="es-CL"/>
-        </w:rPr>
-        <w:t>n de Proyectos (Guía del PMBOK®</w:t>
-      </w:r>
-      <w:r>
-        <w:rPr>
-          <w:i/>
-          <w:lang w:val="es-CL"/>
-        </w:rPr>
-        <w:t>).</w:t>
-      </w:r>
-      <w:r>
-        <w:rPr>
-          <w:i/>
-          <w:lang w:val="es-CL"/>
-        </w:rPr>
-        <w:t>”</w:t>
+        <w:t>).”</w:t>
       </w:r>
       <w:r>
         <w:rPr>
@@ -1821,17 +1888,21 @@
     </w:p>
     <w:p>
       <w:pPr>
+        <w:pStyle w:val="Ttulo2"/>
+      </w:pPr>
+      <w:r>
         <w:rPr>
           <w:lang w:val="es-CL"/>
         </w:rPr>
-      </w:pPr>
-      <w:r>
-        <w:rPr>
-          <w:lang w:val="es-CL"/>
-        </w:rPr>
         <w:br w:type="page"/>
       </w:r>
-    </w:p>
+      <w:r>
+        <w:lastRenderedPageBreak/>
+        <w:t>Mejora Continua</w:t>
+      </w:r>
+    </w:p>
+    <w:p/>
+    <w:p/>
     <w:p>
       <w:pPr>
         <w:pStyle w:val="Ttulo2"/>
@@ -2087,7 +2158,13 @@
         <w:t>,</w:t>
       </w:r>
       <w:r>
-        <w:t xml:space="preserve"> en consecuencia, se desarrollará inicialmente </w:t>
+        <w:t xml:space="preserve"> en consecuencia, </w:t>
+      </w:r>
+      <w:r>
+        <w:t xml:space="preserve">en una primera etapa </w:t>
+      </w:r>
+      <w:r>
+        <w:t xml:space="preserve">se desarrollará inicialmente </w:t>
       </w:r>
       <w:r>
         <w:t>una revisión de los antecedentes históricos usando proyectos ejecutados (exitosos y no exitosos)</w:t>
@@ -6102,7 +6179,10 @@
           </w:tcPr>
           <w:p>
             <w:r>
-              <w:t>Ingeniería Civil Industrial</w:t>
+              <w:t>Ingeniero</w:t>
+            </w:r>
+            <w:r>
+              <w:t xml:space="preserve"> Civil Industrial</w:t>
             </w:r>
             <w:r>
               <w:t>, Máster en Calidad Total</w:t>
@@ -6204,6 +6284,8 @@
             <w:pPr>
               <w:ind w:left="708" w:hanging="708"/>
             </w:pPr>
+            <w:bookmarkStart w:id="0" w:name="_GoBack"/>
+            <w:bookmarkEnd w:id="0"/>
           </w:p>
         </w:tc>
       </w:tr>
@@ -6240,7 +6322,10 @@
               <w:ind w:left="708" w:hanging="708"/>
             </w:pPr>
             <w:r>
-              <w:t>Andrés Pulgar S.</w:t>
+              <w:t>Andrés Pulgar S</w:t>
+            </w:r>
+            <w:r>
+              <w:t>eguel</w:t>
             </w:r>
           </w:p>
         </w:tc>
@@ -6273,7 +6358,11 @@
             <w:tcW w:w="6646" w:type="dxa"/>
             <w:shd w:val="clear" w:color="auto" w:fill="auto"/>
           </w:tcPr>
-          <w:p/>
+          <w:p>
+            <w:r>
+              <w:t>15.378.376-4</w:t>
+            </w:r>
+          </w:p>
         </w:tc>
       </w:tr>
       <w:tr>
@@ -6304,7 +6393,14 @@
             <w:tcW w:w="6646" w:type="dxa"/>
             <w:shd w:val="clear" w:color="auto" w:fill="auto"/>
           </w:tcPr>
-          <w:p/>
+          <w:p>
+            <w:r>
+              <w:t>Ingeniero</w:t>
+            </w:r>
+            <w:r>
+              <w:t xml:space="preserve"> Civil Industrial</w:t>
+            </w:r>
+          </w:p>
         </w:tc>
       </w:tr>
       <w:tr>
@@ -6438,9 +6534,11 @@
       </w:pPr>
     </w:p>
     <w:sectPr>
+      <w:footerReference w:type="default" r:id="rId13"/>
       <w:pgSz w:w="12242" w:h="15842" w:code="1"/>
       <w:pgMar w:top="1134" w:right="1134" w:bottom="1134" w:left="1701" w:header="709" w:footer="709" w:gutter="0"/>
       <w:cols w:space="708"/>
+      <w:titlePg/>
       <w:docGrid w:linePitch="360"/>
     </w:sectPr>
   </w:body>
@@ -6464,6 +6562,37 @@
     </w:p>
   </w:endnote>
 </w:endnotes>
+</file>
+
+<file path=word/footer1.xml><?xml version="1.0" encoding="utf-8"?>
+<w:ftr xmlns:wpc="http://schemas.microsoft.com/office/word/2010/wordprocessingCanvas" xmlns:cx="http://schemas.microsoft.com/office/drawing/2014/chartex" xmlns:cx1="http://schemas.microsoft.com/office/drawing/2015/9/8/chartex" xmlns:cx2="http://schemas.microsoft.com/office/drawing/2015/10/21/chartex" xmlns:cx3="http://schemas.microsoft.com/office/drawing/2016/5/9/chartex" xmlns:cx4="http://schemas.microsoft.com/office/drawing/2016/5/10/chartex" xmlns:cx5="http://schemas.microsoft.com/office/drawing/2016/5/11/chartex" xmlns:cx6="http://schemas.microsoft.com/office/drawing/2016/5/12/chartex" xmlns:cx7="http://schemas.microsoft.com/office/drawing/2016/5/13/chartex" xmlns:cx8="http://schemas.microsoft.com/office/drawing/2016/5/14/chartex" xmlns:mc="http://schemas.openxmlformats.org/markup-compatibility/2006" xmlns:aink="http://schemas.microsoft.com/office/drawing/2016/ink" xmlns:am3d="http://schemas.microsoft.com/office/drawing/2017/model3d" xmlns:o="urn:schemas-microsoft-com:office:office" xmlns:r="http://schemas.openxmlformats.org/officeDocument/2006/relationships" xmlns:m="http://schemas.openxmlformats.org/officeDocument/2006/math" xmlns:v="urn:schemas-microsoft-com:vml" xmlns:wp14="http://schemas.microsoft.com/office/word/2010/wordprocessingDrawing" xmlns:wp="http://schemas.openxmlformats.org/drawingml/2006/wordprocessingDrawing" xmlns:w10="urn:schemas-microsoft-com:office:word" xmlns:w="http://schemas.openxmlformats.org/wordprocessingml/2006/main" xmlns:w14="http://schemas.microsoft.com/office/word/2010/wordml" xmlns:w15="http://schemas.microsoft.com/office/word/2012/wordml" xmlns:w16cid="http://schemas.microsoft.com/office/word/2016/wordml/cid" xmlns:w16se="http://schemas.microsoft.com/office/word/2015/wordml/symex" xmlns:wpg="http://schemas.microsoft.com/office/word/2010/wordprocessingGroup" xmlns:wpi="http://schemas.microsoft.com/office/word/2010/wordprocessingInk" xmlns:wne="http://schemas.microsoft.com/office/word/2006/wordml" xmlns:wps="http://schemas.microsoft.com/office/word/2010/wordprocessingShape" mc:Ignorable="w14 w15 w16se w16cid wp14">
+  <w:p>
+    <w:pPr>
+      <w:pStyle w:val="Piedepgina"/>
+      <w:jc w:val="right"/>
+    </w:pPr>
+    <w:r>
+      <w:fldChar w:fldCharType="begin"/>
+    </w:r>
+    <w:r>
+      <w:instrText>PAGE   \* MERGEFORMAT</w:instrText>
+    </w:r>
+    <w:r>
+      <w:fldChar w:fldCharType="separate"/>
+    </w:r>
+    <w:r>
+      <w:t>2</w:t>
+    </w:r>
+    <w:r>
+      <w:fldChar w:fldCharType="end"/>
+    </w:r>
+  </w:p>
+  <w:p>
+    <w:pPr>
+      <w:pStyle w:val="Piedepgina"/>
+    </w:pPr>
+  </w:p>
+</w:ftr>
 </file>
 
 <file path=word/footnotes.xml><?xml version="1.0" encoding="utf-8"?>
@@ -7606,6 +7735,7 @@
   <w:style w:type="character" w:default="1" w:styleId="Fuentedeprrafopredeter">
     <w:name w:val="Default Paragraph Font"/>
     <w:uiPriority w:val="1"/>
+    <w:semiHidden/>
     <w:unhideWhenUsed/>
   </w:style>
   <w:style w:type="table" w:default="1" w:styleId="Tablanormal">
@@ -7772,6 +7902,58 @@
     <w:rPr>
       <w:color w:val="808080"/>
       <w:shd w:val="clear" w:color="auto" w:fill="E6E6E6"/>
+    </w:rPr>
+  </w:style>
+  <w:style w:type="paragraph" w:styleId="Encabezado">
+    <w:name w:val="header"/>
+    <w:basedOn w:val="Normal"/>
+    <w:link w:val="EncabezadoCar"/>
+    <w:uiPriority w:val="99"/>
+    <w:unhideWhenUsed/>
+    <w:rsid w:val="003C04B1"/>
+    <w:pPr>
+      <w:tabs>
+        <w:tab w:val="center" w:pos="4419"/>
+        <w:tab w:val="right" w:pos="8838"/>
+      </w:tabs>
+    </w:pPr>
+  </w:style>
+  <w:style w:type="character" w:customStyle="1" w:styleId="EncabezadoCar">
+    <w:name w:val="Encabezado Car"/>
+    <w:link w:val="Encabezado"/>
+    <w:uiPriority w:val="99"/>
+    <w:rsid w:val="003C04B1"/>
+    <w:rPr>
+      <w:rFonts w:ascii="Arial" w:hAnsi="Arial"/>
+      <w:sz w:val="22"/>
+      <w:szCs w:val="24"/>
+      <w:lang w:val="es-ES" w:eastAsia="es-ES"/>
+    </w:rPr>
+  </w:style>
+  <w:style w:type="paragraph" w:styleId="Piedepgina">
+    <w:name w:val="footer"/>
+    <w:basedOn w:val="Normal"/>
+    <w:link w:val="PiedepginaCar"/>
+    <w:uiPriority w:val="99"/>
+    <w:unhideWhenUsed/>
+    <w:rsid w:val="003C04B1"/>
+    <w:pPr>
+      <w:tabs>
+        <w:tab w:val="center" w:pos="4419"/>
+        <w:tab w:val="right" w:pos="8838"/>
+      </w:tabs>
+    </w:pPr>
+  </w:style>
+  <w:style w:type="character" w:customStyle="1" w:styleId="PiedepginaCar">
+    <w:name w:val="Pie de página Car"/>
+    <w:link w:val="Piedepgina"/>
+    <w:uiPriority w:val="99"/>
+    <w:rsid w:val="003C04B1"/>
+    <w:rPr>
+      <w:rFonts w:ascii="Arial" w:hAnsi="Arial"/>
+      <w:sz w:val="22"/>
+      <w:szCs w:val="24"/>
+      <w:lang w:val="es-ES" w:eastAsia="es-ES"/>
     </w:rPr>
   </w:style>
 </w:styles>
@@ -8149,7 +8331,7 @@
 </file>
 
 <file path=customXml/itemProps1.xml><?xml version="1.0" encoding="utf-8"?>
-<ds:datastoreItem xmlns:ds="http://schemas.openxmlformats.org/officeDocument/2006/customXml" ds:itemID="{576777B4-EF6A-4F63-9093-D7496ECDE933}">
+<ds:datastoreItem xmlns:ds="http://schemas.openxmlformats.org/officeDocument/2006/customXml" ds:itemID="{C10E8B18-9C68-4113-ADBE-E2E387AE8174}">
   <ds:schemaRefs>
     <ds:schemaRef ds:uri="http://schemas.openxmlformats.org/officeDocument/2006/bibliography"/>
   </ds:schemaRefs>

</xml_diff>

<commit_message>
Avance durante la tarde del 26.09
</commit_message>
<xml_diff>
--- a/2018/PTT IQQ 2018 Camara y Garay.docx
+++ b/2018/PTT IQQ 2018 Camara y Garay.docx
@@ -36,7 +36,7 @@
             <v:path o:extrusionok="f" gradientshapeok="t" o:connecttype="rect"/>
             <o:lock v:ext="edit" aspectratio="t"/>
           </v:shapetype>
-          <v:shape id="Imagen 2" o:spid="_x0000_s1027" type="#_x0000_t75" style="position:absolute;left:0;text-align:left;margin-left:0;margin-top:.3pt;width:104.8pt;height:83.3pt;z-index:-1;visibility:visible;mso-position-horizontal:left" wrapcoords="-154 0 -154 21405 21600 21405 21600 0 -154 0">
+          <v:shape id="Imagen 2" o:spid="_x0000_s1027" type="#_x0000_t75" style="position:absolute;left:0;text-align:left;margin-left:0;margin-top:.3pt;width:104.8pt;height:83.3pt;z-index:-251658240;visibility:visible;mso-position-horizontal:left" wrapcoords="-154 0 -154 21405 21600 21405 21600 0 -154 0">
             <v:imagedata r:id="rId8" o:title=""/>
             <w10:wrap type="tight"/>
           </v:shape>
@@ -48,7 +48,7 @@
           <w:color w:val="FF0000"/>
         </w:rPr>
         <w:pict>
-          <v:shape id="Imagen 3" o:spid="_x0000_s1026" type="#_x0000_t75" style="position:absolute;left:0;text-align:left;margin-left:786.95pt;margin-top:.3pt;width:206.35pt;height:92.4pt;z-index:1;visibility:visible;mso-position-horizontal:right" o:allowoverlap="f">
+          <v:shape id="Imagen 3" o:spid="_x0000_s1026" type="#_x0000_t75" style="position:absolute;left:0;text-align:left;margin-left:1097.25pt;margin-top:.3pt;width:206.35pt;height:92.4pt;z-index:251657216;visibility:visible;mso-position-horizontal:right" o:allowoverlap="f">
             <v:imagedata r:id="rId9" o:title=""/>
             <w10:wrap type="square"/>
           </v:shape>
@@ -851,7 +851,16 @@
                 <w:sz w:val="24"/>
                 <w:szCs w:val="22"/>
               </w:rPr>
-              <w:t>26</w:t>
+              <w:t>2</w:t>
+            </w:r>
+            <w:r>
+              <w:rPr>
+                <w:rFonts w:cs="Arial"/>
+                <w:bCs/>
+                <w:sz w:val="24"/>
+                <w:szCs w:val="22"/>
+              </w:rPr>
+              <w:t>7</w:t>
             </w:r>
             <w:r>
               <w:rPr>
@@ -1020,7 +1029,13 @@
         <w:t>,</w:t>
       </w:r>
       <w:r>
-        <w:t xml:space="preserve"> tiene la facultad de administrar y explotar a la Zona Franca de Iquique, como también la obligación de mantener el control del inventario de las mercancías de todas las empresas usuarias que operan en el sistema franco. </w:t>
+        <w:t xml:space="preserve"> tiene la facultad de administrar y explotar a la Zona Franca de Iquique, como también la </w:t>
+      </w:r>
+      <w:r>
+        <w:t>obligación</w:t>
+      </w:r>
+      <w:r>
+        <w:t xml:space="preserve"> de mantener el control del inventario de las mercancías de todas las empresas usuarias que operan en el sistema franco. </w:t>
       </w:r>
       <w:r>
         <w:t xml:space="preserve">Actualmente el parque empresarial está compuesto por </w:t>
@@ -1110,30 +1125,55 @@
         <w:t xml:space="preserve">na característica común entre dichos proyectos es la presencia de distintas problemáticas, </w:t>
       </w:r>
       <w:r>
-        <w:rPr>
-          <w:color w:val="FF0000"/>
-        </w:rPr>
-        <w:t>tales como …</w:t>
+        <w:t>que lamentablemente han impactado en los resultados esperados por la organización. P</w:t>
+      </w:r>
+      <w:r>
+        <w:t xml:space="preserve">or </w:t>
+      </w:r>
+      <w:r>
+        <w:t>ejemplo</w:t>
+      </w:r>
+      <w:r>
+        <w:t>:</w:t>
+      </w:r>
+    </w:p>
+    <w:p>
+      <w:pPr>
+        <w:numPr>
+          <w:ilvl w:val="0"/>
+          <w:numId w:val="7"/>
+        </w:numPr>
+      </w:pPr>
+      <w:r>
+        <w:t>Definiciones ambiguas que luego son interpretadas por el proveedor, con una lógica que no es la adecuada para el propósito del proyecto y, en consecuencia, se deben formular nuevos plazos para la implementación de correcciones.</w:t>
+      </w:r>
+    </w:p>
+    <w:p>
+      <w:pPr>
+        <w:numPr>
+          <w:ilvl w:val="0"/>
+          <w:numId w:val="7"/>
+        </w:numPr>
+      </w:pPr>
+      <w:r>
+        <w:t>Detección de nuevas necesidades funcionales, cuando el proyecto está en su fase de implementación</w:t>
+      </w:r>
+      <w:r>
+        <w:t>, lo cual implica ampliar el alcance del contrato con el proveedor y lógicamente, renegociar los valores.</w:t>
+      </w:r>
+    </w:p>
+    <w:p/>
+    <w:p>
+      <w:r>
+        <w:t xml:space="preserve">Si bien, no todos los problemas o sus consecuencias son endosables al equipo de proyecto, </w:t>
+      </w:r>
+      <w:r>
+        <w:t>es correcto afirmar que sus acciones y decisiones</w:t>
       </w:r>
       <w:r>
         <w:t xml:space="preserve"> </w:t>
       </w:r>
       <w:r>
-        <w:t>que lamentablemente han impactado en los resultados esperados por la organización.</w:t>
-      </w:r>
-      <w:r>
-        <w:t xml:space="preserve"> </w:t>
-      </w:r>
-      <w:r>
-        <w:t xml:space="preserve">Si bien, no todos los problemas o sus consecuencias son endosables al equipo de proyecto, </w:t>
-      </w:r>
-      <w:r>
-        <w:t>es correcto afirmar que sus acciones y decisiones</w:t>
-      </w:r>
-      <w:r>
-        <w:t xml:space="preserve"> </w:t>
-      </w:r>
-      <w:r>
         <w:t xml:space="preserve">impactan </w:t>
       </w:r>
       <w:r>
@@ -1145,11 +1185,11 @@
       <w:r>
         <w:t>.</w:t>
       </w:r>
-    </w:p>
-    <w:p/>
-    <w:p>
-      <w:r>
-        <w:t xml:space="preserve">En relación a lo anterior, cabe destacar que </w:t>
+      <w:r>
+        <w:t xml:space="preserve"> C</w:t>
+      </w:r>
+      <w:r>
+        <w:t xml:space="preserve">abe destacar que </w:t>
       </w:r>
       <w:r>
         <w:t>ZOFRI S.A. no es una empresa desarrolladora de software y</w:t>
@@ -1227,7 +1267,12 @@
         <w:t xml:space="preserve">Objetivo </w:t>
       </w:r>
       <w:r>
-        <w:t>General</w:t>
+        <w:t>Gener</w:t>
+      </w:r>
+      <w:bookmarkStart w:id="0" w:name="_GoBack"/>
+      <w:bookmarkEnd w:id="0"/>
+      <w:r>
+        <w:t>al</w:t>
       </w:r>
     </w:p>
     <w:p/>
@@ -1472,7 +1517,10 @@
     <w:p/>
     <w:p>
       <w:pPr>
-        <w:ind w:firstLine="708"/>
+        <w:numPr>
+          <w:ilvl w:val="0"/>
+          <w:numId w:val="8"/>
+        </w:numPr>
         <w:rPr>
           <w:b/>
         </w:rPr>
@@ -1729,15 +1777,16 @@
     <w:p/>
     <w:p>
       <w:pPr>
+        <w:numPr>
+          <w:ilvl w:val="0"/>
+          <w:numId w:val="8"/>
+        </w:numPr>
         <w:rPr>
           <w:b/>
           <w:lang w:val="es-CL"/>
         </w:rPr>
       </w:pPr>
       <w:r>
-        <w:tab/>
-      </w:r>
-      <w:r>
         <w:rPr>
           <w:b/>
           <w:lang w:val="es-CL"/>
@@ -1898,16 +1947,6 @@
       </w:r>
       <w:r>
         <w:lastRenderedPageBreak/>
-        <w:t>Mejora Continua</w:t>
-      </w:r>
-    </w:p>
-    <w:p/>
-    <w:p/>
-    <w:p>
-      <w:pPr>
-        <w:pStyle w:val="Ttulo2"/>
-      </w:pPr>
-      <w:r>
         <w:t>B</w:t>
       </w:r>
       <w:r>
@@ -6284,8 +6323,6 @@
             <w:pPr>
               <w:ind w:left="708" w:hanging="708"/>
             </w:pPr>
-            <w:bookmarkStart w:id="0" w:name="_GoBack"/>
-            <w:bookmarkEnd w:id="0"/>
           </w:p>
         </w:tc>
       </w:tr>
@@ -7035,9 +7072,9 @@
     </w:lvl>
   </w:abstractNum>
   <w:abstractNum w:abstractNumId="3" w15:restartNumberingAfterBreak="0">
-    <w:nsid w:val="6B600300"/>
+    <w:nsid w:val="5BFD48BE"/>
     <w:multiLevelType w:val="hybridMultilevel"/>
-    <w:tmpl w:val="86A285E0"/>
+    <w:tmpl w:val="E52AFFF8"/>
     <w:lvl w:ilvl="0" w:tplc="340A0001">
       <w:start w:val="1"/>
       <w:numFmt w:val="bullet"/>
@@ -7148,6 +7185,119 @@
     </w:lvl>
   </w:abstractNum>
   <w:abstractNum w:abstractNumId="4" w15:restartNumberingAfterBreak="0">
+    <w:nsid w:val="6B600300"/>
+    <w:multiLevelType w:val="hybridMultilevel"/>
+    <w:tmpl w:val="86A285E0"/>
+    <w:lvl w:ilvl="0" w:tplc="340A0001">
+      <w:start w:val="1"/>
+      <w:numFmt w:val="bullet"/>
+      <w:lvlText w:val=""/>
+      <w:lvlJc w:val="left"/>
+      <w:pPr>
+        <w:ind w:left="720" w:hanging="360"/>
+      </w:pPr>
+      <w:rPr>
+        <w:rFonts w:ascii="Symbol" w:hAnsi="Symbol" w:hint="default"/>
+      </w:rPr>
+    </w:lvl>
+    <w:lvl w:ilvl="1" w:tplc="340A0003" w:tentative="1">
+      <w:start w:val="1"/>
+      <w:numFmt w:val="bullet"/>
+      <w:lvlText w:val="o"/>
+      <w:lvlJc w:val="left"/>
+      <w:pPr>
+        <w:ind w:left="1440" w:hanging="360"/>
+      </w:pPr>
+      <w:rPr>
+        <w:rFonts w:ascii="Courier New" w:hAnsi="Courier New" w:cs="Courier New" w:hint="default"/>
+      </w:rPr>
+    </w:lvl>
+    <w:lvl w:ilvl="2" w:tplc="340A0005" w:tentative="1">
+      <w:start w:val="1"/>
+      <w:numFmt w:val="bullet"/>
+      <w:lvlText w:val=""/>
+      <w:lvlJc w:val="left"/>
+      <w:pPr>
+        <w:ind w:left="2160" w:hanging="360"/>
+      </w:pPr>
+      <w:rPr>
+        <w:rFonts w:ascii="Wingdings" w:hAnsi="Wingdings" w:hint="default"/>
+      </w:rPr>
+    </w:lvl>
+    <w:lvl w:ilvl="3" w:tplc="340A0001" w:tentative="1">
+      <w:start w:val="1"/>
+      <w:numFmt w:val="bullet"/>
+      <w:lvlText w:val=""/>
+      <w:lvlJc w:val="left"/>
+      <w:pPr>
+        <w:ind w:left="2880" w:hanging="360"/>
+      </w:pPr>
+      <w:rPr>
+        <w:rFonts w:ascii="Symbol" w:hAnsi="Symbol" w:hint="default"/>
+      </w:rPr>
+    </w:lvl>
+    <w:lvl w:ilvl="4" w:tplc="340A0003" w:tentative="1">
+      <w:start w:val="1"/>
+      <w:numFmt w:val="bullet"/>
+      <w:lvlText w:val="o"/>
+      <w:lvlJc w:val="left"/>
+      <w:pPr>
+        <w:ind w:left="3600" w:hanging="360"/>
+      </w:pPr>
+      <w:rPr>
+        <w:rFonts w:ascii="Courier New" w:hAnsi="Courier New" w:cs="Courier New" w:hint="default"/>
+      </w:rPr>
+    </w:lvl>
+    <w:lvl w:ilvl="5" w:tplc="340A0005" w:tentative="1">
+      <w:start w:val="1"/>
+      <w:numFmt w:val="bullet"/>
+      <w:lvlText w:val=""/>
+      <w:lvlJc w:val="left"/>
+      <w:pPr>
+        <w:ind w:left="4320" w:hanging="360"/>
+      </w:pPr>
+      <w:rPr>
+        <w:rFonts w:ascii="Wingdings" w:hAnsi="Wingdings" w:hint="default"/>
+      </w:rPr>
+    </w:lvl>
+    <w:lvl w:ilvl="6" w:tplc="340A0001" w:tentative="1">
+      <w:start w:val="1"/>
+      <w:numFmt w:val="bullet"/>
+      <w:lvlText w:val=""/>
+      <w:lvlJc w:val="left"/>
+      <w:pPr>
+        <w:ind w:left="5040" w:hanging="360"/>
+      </w:pPr>
+      <w:rPr>
+        <w:rFonts w:ascii="Symbol" w:hAnsi="Symbol" w:hint="default"/>
+      </w:rPr>
+    </w:lvl>
+    <w:lvl w:ilvl="7" w:tplc="340A0003" w:tentative="1">
+      <w:start w:val="1"/>
+      <w:numFmt w:val="bullet"/>
+      <w:lvlText w:val="o"/>
+      <w:lvlJc w:val="left"/>
+      <w:pPr>
+        <w:ind w:left="5760" w:hanging="360"/>
+      </w:pPr>
+      <w:rPr>
+        <w:rFonts w:ascii="Courier New" w:hAnsi="Courier New" w:cs="Courier New" w:hint="default"/>
+      </w:rPr>
+    </w:lvl>
+    <w:lvl w:ilvl="8" w:tplc="340A0005" w:tentative="1">
+      <w:start w:val="1"/>
+      <w:numFmt w:val="bullet"/>
+      <w:lvlText w:val=""/>
+      <w:lvlJc w:val="left"/>
+      <w:pPr>
+        <w:ind w:left="6480" w:hanging="360"/>
+      </w:pPr>
+      <w:rPr>
+        <w:rFonts w:ascii="Wingdings" w:hAnsi="Wingdings" w:hint="default"/>
+      </w:rPr>
+    </w:lvl>
+  </w:abstractNum>
+  <w:abstractNum w:abstractNumId="5" w15:restartNumberingAfterBreak="0">
     <w:nsid w:val="71436600"/>
     <w:multiLevelType w:val="multilevel"/>
     <w:tmpl w:val="096E01FA"/>
@@ -7270,8 +7420,209 @@
       </w:rPr>
     </w:lvl>
   </w:abstractNum>
+  <w:abstractNum w:abstractNumId="6" w15:restartNumberingAfterBreak="0">
+    <w:nsid w:val="75C3083F"/>
+    <w:multiLevelType w:val="hybridMultilevel"/>
+    <w:tmpl w:val="A100EF16"/>
+    <w:lvl w:ilvl="0" w:tplc="AB5454B8">
+      <w:start w:val="1"/>
+      <w:numFmt w:val="lowerLetter"/>
+      <w:lvlText w:val="%1)"/>
+      <w:lvlJc w:val="left"/>
+      <w:pPr>
+        <w:ind w:left="1068" w:hanging="360"/>
+      </w:pPr>
+      <w:rPr>
+        <w:rFonts w:hint="default"/>
+      </w:rPr>
+    </w:lvl>
+    <w:lvl w:ilvl="1" w:tplc="340A0019" w:tentative="1">
+      <w:start w:val="1"/>
+      <w:numFmt w:val="lowerLetter"/>
+      <w:lvlText w:val="%2."/>
+      <w:lvlJc w:val="left"/>
+      <w:pPr>
+        <w:ind w:left="1788" w:hanging="360"/>
+      </w:pPr>
+    </w:lvl>
+    <w:lvl w:ilvl="2" w:tplc="340A001B" w:tentative="1">
+      <w:start w:val="1"/>
+      <w:numFmt w:val="lowerRoman"/>
+      <w:lvlText w:val="%3."/>
+      <w:lvlJc w:val="right"/>
+      <w:pPr>
+        <w:ind w:left="2508" w:hanging="180"/>
+      </w:pPr>
+    </w:lvl>
+    <w:lvl w:ilvl="3" w:tplc="340A000F" w:tentative="1">
+      <w:start w:val="1"/>
+      <w:numFmt w:val="decimal"/>
+      <w:lvlText w:val="%4."/>
+      <w:lvlJc w:val="left"/>
+      <w:pPr>
+        <w:ind w:left="3228" w:hanging="360"/>
+      </w:pPr>
+    </w:lvl>
+    <w:lvl w:ilvl="4" w:tplc="340A0019" w:tentative="1">
+      <w:start w:val="1"/>
+      <w:numFmt w:val="lowerLetter"/>
+      <w:lvlText w:val="%5."/>
+      <w:lvlJc w:val="left"/>
+      <w:pPr>
+        <w:ind w:left="3948" w:hanging="360"/>
+      </w:pPr>
+    </w:lvl>
+    <w:lvl w:ilvl="5" w:tplc="340A001B" w:tentative="1">
+      <w:start w:val="1"/>
+      <w:numFmt w:val="lowerRoman"/>
+      <w:lvlText w:val="%6."/>
+      <w:lvlJc w:val="right"/>
+      <w:pPr>
+        <w:ind w:left="4668" w:hanging="180"/>
+      </w:pPr>
+    </w:lvl>
+    <w:lvl w:ilvl="6" w:tplc="340A000F" w:tentative="1">
+      <w:start w:val="1"/>
+      <w:numFmt w:val="decimal"/>
+      <w:lvlText w:val="%7."/>
+      <w:lvlJc w:val="left"/>
+      <w:pPr>
+        <w:ind w:left="5388" w:hanging="360"/>
+      </w:pPr>
+    </w:lvl>
+    <w:lvl w:ilvl="7" w:tplc="340A0019" w:tentative="1">
+      <w:start w:val="1"/>
+      <w:numFmt w:val="lowerLetter"/>
+      <w:lvlText w:val="%8."/>
+      <w:lvlJc w:val="left"/>
+      <w:pPr>
+        <w:ind w:left="6108" w:hanging="360"/>
+      </w:pPr>
+    </w:lvl>
+    <w:lvl w:ilvl="8" w:tplc="340A001B" w:tentative="1">
+      <w:start w:val="1"/>
+      <w:numFmt w:val="lowerRoman"/>
+      <w:lvlText w:val="%9."/>
+      <w:lvlJc w:val="right"/>
+      <w:pPr>
+        <w:ind w:left="6828" w:hanging="180"/>
+      </w:pPr>
+    </w:lvl>
+  </w:abstractNum>
+  <w:abstractNum w:abstractNumId="7" w15:restartNumberingAfterBreak="0">
+    <w:nsid w:val="7A561584"/>
+    <w:multiLevelType w:val="hybridMultilevel"/>
+    <w:tmpl w:val="37E6F902"/>
+    <w:lvl w:ilvl="0" w:tplc="BFF0D5DE">
+      <w:numFmt w:val="bullet"/>
+      <w:lvlText w:val="-"/>
+      <w:lvlJc w:val="left"/>
+      <w:pPr>
+        <w:ind w:left="720" w:hanging="360"/>
+      </w:pPr>
+      <w:rPr>
+        <w:rFonts w:ascii="Cambria" w:eastAsia="Calibri" w:hAnsi="Cambria" w:cs="Times New Roman" w:hint="default"/>
+      </w:rPr>
+    </w:lvl>
+    <w:lvl w:ilvl="1" w:tplc="340A0003" w:tentative="1">
+      <w:start w:val="1"/>
+      <w:numFmt w:val="bullet"/>
+      <w:lvlText w:val="o"/>
+      <w:lvlJc w:val="left"/>
+      <w:pPr>
+        <w:ind w:left="1440" w:hanging="360"/>
+      </w:pPr>
+      <w:rPr>
+        <w:rFonts w:ascii="Courier New" w:hAnsi="Courier New" w:cs="Courier New" w:hint="default"/>
+      </w:rPr>
+    </w:lvl>
+    <w:lvl w:ilvl="2" w:tplc="340A0005" w:tentative="1">
+      <w:start w:val="1"/>
+      <w:numFmt w:val="bullet"/>
+      <w:lvlText w:val=""/>
+      <w:lvlJc w:val="left"/>
+      <w:pPr>
+        <w:ind w:left="2160" w:hanging="360"/>
+      </w:pPr>
+      <w:rPr>
+        <w:rFonts w:ascii="Wingdings" w:hAnsi="Wingdings" w:hint="default"/>
+      </w:rPr>
+    </w:lvl>
+    <w:lvl w:ilvl="3" w:tplc="340A0001" w:tentative="1">
+      <w:start w:val="1"/>
+      <w:numFmt w:val="bullet"/>
+      <w:lvlText w:val=""/>
+      <w:lvlJc w:val="left"/>
+      <w:pPr>
+        <w:ind w:left="2880" w:hanging="360"/>
+      </w:pPr>
+      <w:rPr>
+        <w:rFonts w:ascii="Symbol" w:hAnsi="Symbol" w:hint="default"/>
+      </w:rPr>
+    </w:lvl>
+    <w:lvl w:ilvl="4" w:tplc="340A0003" w:tentative="1">
+      <w:start w:val="1"/>
+      <w:numFmt w:val="bullet"/>
+      <w:lvlText w:val="o"/>
+      <w:lvlJc w:val="left"/>
+      <w:pPr>
+        <w:ind w:left="3600" w:hanging="360"/>
+      </w:pPr>
+      <w:rPr>
+        <w:rFonts w:ascii="Courier New" w:hAnsi="Courier New" w:cs="Courier New" w:hint="default"/>
+      </w:rPr>
+    </w:lvl>
+    <w:lvl w:ilvl="5" w:tplc="340A0005" w:tentative="1">
+      <w:start w:val="1"/>
+      <w:numFmt w:val="bullet"/>
+      <w:lvlText w:val=""/>
+      <w:lvlJc w:val="left"/>
+      <w:pPr>
+        <w:ind w:left="4320" w:hanging="360"/>
+      </w:pPr>
+      <w:rPr>
+        <w:rFonts w:ascii="Wingdings" w:hAnsi="Wingdings" w:hint="default"/>
+      </w:rPr>
+    </w:lvl>
+    <w:lvl w:ilvl="6" w:tplc="340A0001" w:tentative="1">
+      <w:start w:val="1"/>
+      <w:numFmt w:val="bullet"/>
+      <w:lvlText w:val=""/>
+      <w:lvlJc w:val="left"/>
+      <w:pPr>
+        <w:ind w:left="5040" w:hanging="360"/>
+      </w:pPr>
+      <w:rPr>
+        <w:rFonts w:ascii="Symbol" w:hAnsi="Symbol" w:hint="default"/>
+      </w:rPr>
+    </w:lvl>
+    <w:lvl w:ilvl="7" w:tplc="340A0003" w:tentative="1">
+      <w:start w:val="1"/>
+      <w:numFmt w:val="bullet"/>
+      <w:lvlText w:val="o"/>
+      <w:lvlJc w:val="left"/>
+      <w:pPr>
+        <w:ind w:left="5760" w:hanging="360"/>
+      </w:pPr>
+      <w:rPr>
+        <w:rFonts w:ascii="Courier New" w:hAnsi="Courier New" w:cs="Courier New" w:hint="default"/>
+      </w:rPr>
+    </w:lvl>
+    <w:lvl w:ilvl="8" w:tplc="340A0005" w:tentative="1">
+      <w:start w:val="1"/>
+      <w:numFmt w:val="bullet"/>
+      <w:lvlText w:val=""/>
+      <w:lvlJc w:val="left"/>
+      <w:pPr>
+        <w:ind w:left="6480" w:hanging="360"/>
+      </w:pPr>
+      <w:rPr>
+        <w:rFonts w:ascii="Wingdings" w:hAnsi="Wingdings" w:hint="default"/>
+      </w:rPr>
+    </w:lvl>
+  </w:abstractNum>
   <w:num w:numId="1">
-    <w:abstractNumId w:val="4"/>
+    <w:abstractNumId w:val="5"/>
   </w:num>
   <w:num w:numId="2">
     <w:abstractNumId w:val="2"/>
@@ -7280,10 +7631,19 @@
     <w:abstractNumId w:val="0"/>
   </w:num>
   <w:num w:numId="4">
-    <w:abstractNumId w:val="3"/>
+    <w:abstractNumId w:val="4"/>
   </w:num>
   <w:num w:numId="5">
     <w:abstractNumId w:val="1"/>
+  </w:num>
+  <w:num w:numId="6">
+    <w:abstractNumId w:val="3"/>
+  </w:num>
+  <w:num w:numId="7">
+    <w:abstractNumId w:val="7"/>
+  </w:num>
+  <w:num w:numId="8">
+    <w:abstractNumId w:val="6"/>
   </w:num>
   <w:numIdMacAtCleanup w:val="5"/>
 </w:numbering>
@@ -8331,7 +8691,7 @@
 </file>
 
 <file path=customXml/itemProps1.xml><?xml version="1.0" encoding="utf-8"?>
-<ds:datastoreItem xmlns:ds="http://schemas.openxmlformats.org/officeDocument/2006/customXml" ds:itemID="{C10E8B18-9C68-4113-ADBE-E2E387AE8174}">
+<ds:datastoreItem xmlns:ds="http://schemas.openxmlformats.org/officeDocument/2006/customXml" ds:itemID="{4B9B0300-BB6E-4425-9E04-8E30BE7E61D9}">
   <ds:schemaRefs>
     <ds:schemaRef ds:uri="http://schemas.openxmlformats.org/officeDocument/2006/bibliography"/>
   </ds:schemaRefs>

</xml_diff>

<commit_message>
Se termina descripción del problema
</commit_message>
<xml_diff>
--- a/2018/PTT IQQ 2018 Camara y Garay.docx
+++ b/2018/PTT IQQ 2018 Camara y Garay.docx
@@ -48,7 +48,7 @@
           <w:color w:val="FF0000"/>
         </w:rPr>
         <w:pict>
-          <v:shape id="Imagen 3" o:spid="_x0000_s1026" type="#_x0000_t75" style="position:absolute;left:0;text-align:left;margin-left:1097.25pt;margin-top:.3pt;width:206.35pt;height:92.4pt;z-index:251657216;visibility:visible;mso-position-horizontal:right" o:allowoverlap="f">
+          <v:shape id="Imagen 3" o:spid="_x0000_s1026" type="#_x0000_t75" style="position:absolute;left:0;text-align:left;margin-left:1252.4pt;margin-top:.3pt;width:206.35pt;height:92.4pt;z-index:251657216;visibility:visible;mso-position-horizontal:right" o:allowoverlap="f">
             <v:imagedata r:id="rId9" o:title=""/>
             <w10:wrap type="square"/>
           </v:shape>
@@ -1228,7 +1228,12 @@
         <w:t xml:space="preserve"> que afectan la ejecución.</w:t>
       </w:r>
       <w:r>
-        <w:t xml:space="preserve"> Asimismo, se requiere de un plan de implementación, que permita facilitar su puesta en marcha en la organización.</w:t>
+        <w:t xml:space="preserve"> Asimismo, se requiere </w:t>
+      </w:r>
+      <w:bookmarkStart w:id="0" w:name="_GoBack"/>
+      <w:bookmarkEnd w:id="0"/>
+      <w:r>
+        <w:t>un plan de implementación, que permita facilitar su puesta en marcha en la organización.</w:t>
       </w:r>
     </w:p>
     <w:p>
@@ -1267,12 +1272,7 @@
         <w:t xml:space="preserve">Objetivo </w:t>
       </w:r>
       <w:r>
-        <w:t>Gener</w:t>
-      </w:r>
-      <w:bookmarkStart w:id="0" w:name="_GoBack"/>
-      <w:bookmarkEnd w:id="0"/>
-      <w:r>
-        <w:t>al</w:t>
+        <w:t>General</w:t>
       </w:r>
     </w:p>
     <w:p/>
@@ -8691,7 +8691,7 @@
 </file>
 
 <file path=customXml/itemProps1.xml><?xml version="1.0" encoding="utf-8"?>
-<ds:datastoreItem xmlns:ds="http://schemas.openxmlformats.org/officeDocument/2006/customXml" ds:itemID="{4B9B0300-BB6E-4425-9E04-8E30BE7E61D9}">
+<ds:datastoreItem xmlns:ds="http://schemas.openxmlformats.org/officeDocument/2006/customXml" ds:itemID="{F80EAAF2-0505-490E-9423-125C0405B7EF}">
   <ds:schemaRefs>
     <ds:schemaRef ds:uri="http://schemas.openxmlformats.org/officeDocument/2006/bibliography"/>
   </ds:schemaRefs>

</xml_diff>

<commit_message>
Se incluye punto de Mejora Continua y Diagrama para la Metodología
</commit_message>
<xml_diff>
--- a/2018/PTT IQQ 2018 Camara y Garay.docx
+++ b/2018/PTT IQQ 2018 Camara y Garay.docx
@@ -36,7 +36,7 @@
             <v:path o:extrusionok="f" gradientshapeok="t" o:connecttype="rect"/>
             <o:lock v:ext="edit" aspectratio="t"/>
           </v:shapetype>
-          <v:shape id="Imagen 2" o:spid="_x0000_s1027" type="#_x0000_t75" style="position:absolute;left:0;text-align:left;margin-left:0;margin-top:.3pt;width:104.8pt;height:83.3pt;z-index:-251658240;visibility:visible;mso-position-horizontal:left" wrapcoords="-154 0 -154 21405 21600 21405 21600 0 -154 0">
+          <v:shape id="Imagen 2" o:spid="_x0000_s1027" type="#_x0000_t75" style="position:absolute;left:0;text-align:left;margin-left:0;margin-top:.3pt;width:104.8pt;height:83.3pt;z-index:-2;visibility:visible;mso-position-horizontal:left" wrapcoords="-154 0 -154 21405 21600 21405 21600 0 -154 0">
             <v:imagedata r:id="rId8" o:title=""/>
             <w10:wrap type="tight"/>
           </v:shape>
@@ -48,7 +48,7 @@
           <w:color w:val="FF0000"/>
         </w:rPr>
         <w:pict>
-          <v:shape id="Imagen 3" o:spid="_x0000_s1026" type="#_x0000_t75" style="position:absolute;left:0;text-align:left;margin-left:1252.4pt;margin-top:.3pt;width:206.35pt;height:92.4pt;z-index:251657216;visibility:visible;mso-position-horizontal:right" o:allowoverlap="f">
+          <v:shape id="Imagen 3" o:spid="_x0000_s1026" type="#_x0000_t75" style="position:absolute;left:0;text-align:left;margin-left:1407.55pt;margin-top:.3pt;width:206.35pt;height:92.4pt;z-index:2;visibility:visible;mso-position-horizontal:right" o:allowoverlap="f">
             <v:imagedata r:id="rId9" o:title=""/>
             <w10:wrap type="square"/>
           </v:shape>
@@ -869,27 +869,7 @@
                 <w:sz w:val="24"/>
                 <w:szCs w:val="22"/>
               </w:rPr>
-              <w:t xml:space="preserve"> de </w:t>
-            </w:r>
-            <w:proofErr w:type="gramStart"/>
-            <w:r>
-              <w:rPr>
-                <w:rFonts w:cs="Arial"/>
-                <w:bCs/>
-                <w:sz w:val="24"/>
-                <w:szCs w:val="22"/>
-              </w:rPr>
-              <w:t>Septiembre</w:t>
-            </w:r>
-            <w:proofErr w:type="gramEnd"/>
-            <w:r>
-              <w:rPr>
-                <w:rFonts w:cs="Arial"/>
-                <w:bCs/>
-                <w:sz w:val="24"/>
-                <w:szCs w:val="22"/>
-              </w:rPr>
-              <w:t xml:space="preserve"> de 2018</w:t>
+              <w:t xml:space="preserve"> de Septiembre de 2018</w:t>
             </w:r>
           </w:p>
         </w:tc>
@@ -1228,12 +1208,7 @@
         <w:t xml:space="preserve"> que afectan la ejecución.</w:t>
       </w:r>
       <w:r>
-        <w:t xml:space="preserve"> Asimismo, se requiere </w:t>
-      </w:r>
-      <w:bookmarkStart w:id="0" w:name="_GoBack"/>
-      <w:bookmarkEnd w:id="0"/>
-      <w:r>
-        <w:t>un plan de implementación, que permita facilitar su puesta en marcha en la organización.</w:t>
+        <w:t xml:space="preserve"> Asimismo, se requiere un plan de implementación, que permita facilitar su puesta en marcha en la organización.</w:t>
       </w:r>
     </w:p>
     <w:p>
@@ -1573,11 +1548,9 @@
       <w:r>
         <w:t xml:space="preserve">Pensilvania, </w:t>
       </w:r>
-      <w:proofErr w:type="gramStart"/>
-      <w:r>
-        <w:t>EE.UU</w:t>
-      </w:r>
-      <w:proofErr w:type="gramEnd"/>
+      <w:r>
+        <w:t>EE. UU</w:t>
+      </w:r>
       <w:r>
         <w:t>)</w:t>
       </w:r>
@@ -2170,9 +2143,997 @@
     </w:p>
     <w:p>
       <w:pPr>
+        <w:pStyle w:val="Ttulo2"/>
+        <w:rPr>
+          <w:lang w:eastAsia="es-CL"/>
+        </w:rPr>
+      </w:pPr>
+      <w:r>
+        <w:rPr>
+          <w:lang w:eastAsia="es-CL"/>
+        </w:rPr>
+        <w:br w:type="page"/>
+      </w:r>
+      <w:r>
+        <w:rPr>
+          <w:lang w:eastAsia="es-CL"/>
+        </w:rPr>
+        <w:lastRenderedPageBreak/>
+        <w:t>Mejora Continua</w:t>
+      </w:r>
+    </w:p>
+    <w:p>
+      <w:pPr>
+        <w:textAlignment w:val="top"/>
+        <w:rPr>
+          <w:rFonts w:cs="Arial"/>
+          <w:szCs w:val="22"/>
+          <w:lang w:eastAsia="es-CL"/>
+        </w:rPr>
+      </w:pPr>
+      <w:r>
+        <w:rPr>
+          <w:rFonts w:cs="Arial"/>
+          <w:szCs w:val="22"/>
+          <w:lang w:eastAsia="es-CL"/>
+        </w:rPr>
+        <w:t>En el contexto de la mejora continua, una de las metodología</w:t>
+      </w:r>
+      <w:r>
+        <w:rPr>
+          <w:rFonts w:cs="Arial"/>
+          <w:szCs w:val="22"/>
+          <w:lang w:eastAsia="es-CL"/>
+        </w:rPr>
+        <w:t>s</w:t>
+      </w:r>
+      <w:r>
+        <w:rPr>
+          <w:rFonts w:cs="Arial"/>
+          <w:szCs w:val="22"/>
+          <w:lang w:eastAsia="es-CL"/>
+        </w:rPr>
+        <w:t xml:space="preserve"> que </w:t>
+      </w:r>
+      <w:r>
+        <w:rPr>
+          <w:rFonts w:cs="Arial"/>
+          <w:szCs w:val="22"/>
+          <w:lang w:eastAsia="es-CL"/>
+        </w:rPr>
+        <w:t xml:space="preserve">se </w:t>
+      </w:r>
+      <w:r>
+        <w:rPr>
+          <w:rFonts w:cs="Arial"/>
+          <w:szCs w:val="22"/>
+          <w:lang w:eastAsia="es-CL"/>
+        </w:rPr>
+        <w:t>destaca</w:t>
+      </w:r>
+      <w:r>
+        <w:rPr>
+          <w:rFonts w:cs="Arial"/>
+          <w:szCs w:val="22"/>
+          <w:lang w:eastAsia="es-CL"/>
+        </w:rPr>
+        <w:t xml:space="preserve">, </w:t>
+      </w:r>
+      <w:r>
+        <w:rPr>
+          <w:rFonts w:cs="Arial"/>
+          <w:szCs w:val="22"/>
+          <w:lang w:eastAsia="es-CL"/>
+        </w:rPr>
+        <w:t xml:space="preserve">corresponde al </w:t>
+      </w:r>
+      <w:r>
+        <w:rPr>
+          <w:rFonts w:cs="Arial"/>
+          <w:szCs w:val="22"/>
+          <w:lang w:eastAsia="es-CL"/>
+        </w:rPr>
+        <w:t>“</w:t>
+      </w:r>
+      <w:r>
+        <w:rPr>
+          <w:rFonts w:cs="Arial"/>
+          <w:szCs w:val="22"/>
+          <w:lang w:eastAsia="es-CL"/>
+        </w:rPr>
+        <w:t>Ciclo Deming</w:t>
+      </w:r>
+      <w:r>
+        <w:rPr>
+          <w:rFonts w:cs="Arial"/>
+          <w:szCs w:val="22"/>
+          <w:lang w:eastAsia="es-CL"/>
+        </w:rPr>
+        <w:t>”</w:t>
+      </w:r>
+      <w:r>
+        <w:rPr>
+          <w:rFonts w:cs="Arial"/>
+          <w:szCs w:val="22"/>
+          <w:lang w:eastAsia="es-CL"/>
+        </w:rPr>
+        <w:t xml:space="preserve">, también conocida como “Metodología PDCA” (en </w:t>
+      </w:r>
+      <w:r>
+        <w:rPr>
+          <w:rFonts w:cs="Arial"/>
+          <w:szCs w:val="22"/>
+          <w:lang w:eastAsia="es-CL"/>
+        </w:rPr>
+        <w:t>inglés</w:t>
+      </w:r>
+      <w:r>
+        <w:rPr>
+          <w:rFonts w:cs="Arial"/>
+          <w:szCs w:val="22"/>
+          <w:lang w:eastAsia="es-CL"/>
+        </w:rPr>
+        <w:t>, la sigla PDC</w:t>
+      </w:r>
+      <w:r>
+        <w:rPr>
+          <w:rFonts w:cs="Arial"/>
+          <w:szCs w:val="22"/>
+          <w:lang w:eastAsia="es-CL"/>
+        </w:rPr>
+        <w:t>A</w:t>
+      </w:r>
+      <w:r>
+        <w:rPr>
+          <w:rFonts w:cs="Arial"/>
+          <w:szCs w:val="22"/>
+          <w:lang w:eastAsia="es-CL"/>
+        </w:rPr>
+        <w:t xml:space="preserve"> se refiere a Plan-Do-Check-Act, es decir, Planificar-Hacer-Revisar-Actuar)</w:t>
+      </w:r>
+      <w:r>
+        <w:rPr>
+          <w:rFonts w:cs="Arial"/>
+          <w:szCs w:val="22"/>
+          <w:lang w:eastAsia="es-CL"/>
+        </w:rPr>
+        <w:t>.</w:t>
+      </w:r>
+      <w:r>
+        <w:rPr>
+          <w:rFonts w:cs="Arial"/>
+          <w:szCs w:val="22"/>
+          <w:lang w:eastAsia="es-CL"/>
+        </w:rPr>
+        <w:t xml:space="preserve"> Dicha metodología está compuesta por cuatro etapas, cuya ejecución es cíclica y permanente</w:t>
+      </w:r>
+      <w:r>
+        <w:rPr>
+          <w:rFonts w:cs="Arial"/>
+          <w:szCs w:val="22"/>
+          <w:lang w:eastAsia="es-CL"/>
+        </w:rPr>
+        <w:t xml:space="preserve"> durante la existencia del servicio o proceso sobre el cual se desea garantizar su calidad, incluyendo la mejora permanente. </w:t>
+      </w:r>
+    </w:p>
+    <w:p>
+      <w:pPr>
+        <w:jc w:val="center"/>
+        <w:textAlignment w:val="top"/>
+        <w:rPr>
+          <w:rFonts w:cs="Arial"/>
+          <w:szCs w:val="22"/>
+          <w:lang w:eastAsia="es-CL"/>
+        </w:rPr>
+      </w:pPr>
+    </w:p>
+    <w:p>
+      <w:pPr>
+        <w:textAlignment w:val="top"/>
+        <w:rPr>
+          <w:rFonts w:cs="Arial"/>
+          <w:szCs w:val="22"/>
+          <w:lang w:eastAsia="es-CL"/>
+        </w:rPr>
+      </w:pPr>
+      <w:r>
+        <w:rPr>
+          <w:noProof/>
+        </w:rPr>
+        <w:pict>
+          <v:group id="_x0000_s1067" editas="cycle" style="position:absolute;left:0;text-align:left;margin-left:113.9pt;margin-top:9.5pt;width:203.3pt;height:175.4pt;z-index:4" coordorigin="1804,3185" coordsize="8640,8640">
+            <o:lock v:ext="edit" aspectratio="t"/>
+            <o:diagram v:ext="edit" dgmstyle="17" dgmscalex="30842" dgmscaley="26609" dgmfontsize="4" constrainbounds="2452,3833,9796,11177" autoformat="t">
+              <o:relationtable v:ext="edit">
+                <o:rel v:ext="edit" idsrc="#_s1073" iddest="#_s1073"/>
+                <o:rel v:ext="edit" idsrc="#_s1076" iddest="#_s1073" idcntr="#_s1070"/>
+                <o:rel v:ext="edit" idsrc="#_s1074" iddest="#_s1076" idcntr="#_s1071"/>
+                <o:rel v:ext="edit" idsrc="#_s1075" iddest="#_s1074" idcntr="#_s1072"/>
+                <o:rel v:ext="edit" idsrc="#_s1073" iddest="#_s1075" idcntr="#_s1069"/>
+              </o:relationtable>
+            </o:diagram>
+            <v:shape id="_x0000_s1068" type="#_x0000_t75" style="position:absolute;left:1804;top:3185;width:8640;height:8640" o:preferrelative="f">
+              <v:fill o:detectmouseclick="t"/>
+              <v:path o:extrusionok="t" o:connecttype="none"/>
+              <o:lock v:ext="edit" text="t"/>
+            </v:shape>
+            <v:shapetype id="_x0000_t99" coordsize="21600,21600" o:spt="99" adj="-11796480,,5400" path="al10800,10800@8@8@4@6,10800,10800,10800,10800@9@7l@30@31@17@18@24@25@15@16@32@33xe">
+              <v:stroke joinstyle="miter"/>
+              <v:formulas>
+                <v:f eqn="val #1"/>
+                <v:f eqn="val #0"/>
+                <v:f eqn="sum #1 0 #0"/>
+                <v:f eqn="val 10800"/>
+                <v:f eqn="sum 0 0 #1"/>
+                <v:f eqn="sumangle @2 360 0"/>
+                <v:f eqn="if @2 @2 @5"/>
+                <v:f eqn="sum 0 0 @6"/>
+                <v:f eqn="val #2"/>
+                <v:f eqn="sum 0 0 #0"/>
+                <v:f eqn="sum #2 0 2700"/>
+                <v:f eqn="cos @10 #1"/>
+                <v:f eqn="sin @10 #1"/>
+                <v:f eqn="cos 13500 #1"/>
+                <v:f eqn="sin 13500 #1"/>
+                <v:f eqn="sum @11 10800 0"/>
+                <v:f eqn="sum @12 10800 0"/>
+                <v:f eqn="sum @13 10800 0"/>
+                <v:f eqn="sum @14 10800 0"/>
+                <v:f eqn="prod #2 1 2"/>
+                <v:f eqn="sum @19 5400 0"/>
+                <v:f eqn="cos @20 #1"/>
+                <v:f eqn="sin @20 #1"/>
+                <v:f eqn="sum @21 10800 0"/>
+                <v:f eqn="sum @12 @23 @22"/>
+                <v:f eqn="sum @22 @23 @11"/>
+                <v:f eqn="cos 10800 #1"/>
+                <v:f eqn="sin 10800 #1"/>
+                <v:f eqn="cos #2 #1"/>
+                <v:f eqn="sin #2 #1"/>
+                <v:f eqn="sum @26 10800 0"/>
+                <v:f eqn="sum @27 10800 0"/>
+                <v:f eqn="sum @28 10800 0"/>
+                <v:f eqn="sum @29 10800 0"/>
+                <v:f eqn="sum @19 5400 0"/>
+                <v:f eqn="cos @34 #0"/>
+                <v:f eqn="sin @34 #0"/>
+                <v:f eqn="mid #0 #1"/>
+                <v:f eqn="sumangle @37 180 0"/>
+                <v:f eqn="if @2 @37 @38"/>
+                <v:f eqn="cos 10800 @39"/>
+                <v:f eqn="sin 10800 @39"/>
+                <v:f eqn="cos #2 @39"/>
+                <v:f eqn="sin #2 @39"/>
+                <v:f eqn="sum @40 10800 0"/>
+                <v:f eqn="sum @41 10800 0"/>
+                <v:f eqn="sum @42 10800 0"/>
+                <v:f eqn="sum @43 10800 0"/>
+                <v:f eqn="sum @35 10800 0"/>
+                <v:f eqn="sum @36 10800 0"/>
+              </v:formulas>
+              <v:path o:connecttype="custom" o:connectlocs="@44,@45;@48,@49;@46,@47;@17,@18;@24,@25;@15,@16" textboxrect="3163,3163,18437,18437"/>
+              <v:handles>
+                <v:h position="@3,#0" polar="10800,10800"/>
+                <v:h position="#2,#1" polar="10800,10800" radiusrange="0,10800"/>
+              </v:handles>
+            </v:shapetype>
+            <v:shape id="_s1069" o:spid="_x0000_s1069" type="#_x0000_t99" style="position:absolute;left:3627;top:3833;width:4994;height:4994;v-text-anchor:middle" o:dgmnodekind="65535" adj="-7864320,-5373952,7200" fillcolor="#9c0" strokecolor="#9c0">
+              <v:fill rotate="t" angle="-45" type="gradient"/>
+              <o:extrusion v:ext="view" backdepth="1in" on="t" type="perspective"/>
+              <o:lock v:ext="edit" text="t"/>
+            </v:shape>
+            <v:shape id="_s1070" o:spid="_x0000_s1070" type="#_x0000_t99" style="position:absolute;left:4802;top:5007;width:4994;height:4994;rotation:90;v-text-anchor:middle" o:dgmnodekind="65535" adj="-7864320,-5373952,7200" fillcolor="#d6e0e0" strokecolor="#d6e0e0">
+              <v:fill rotate="t" angle="-45" type="gradient"/>
+              <o:extrusion v:ext="view" backdepth="1in" on="t" type="perspective"/>
+              <o:lock v:ext="edit" text="t"/>
+            </v:shape>
+            <v:shape id="_s1071" o:spid="_x0000_s1071" type="#_x0000_t99" style="position:absolute;left:3628;top:6183;width:4994;height:4994;rotation:180;v-text-anchor:middle" o:dgmnodekind="65535" adj="-7864320,-5373952,7200" fillcolor="#97cdcc" strokecolor="#97cdcc">
+              <v:fill rotate="t" angle="-45" type="gradient"/>
+              <o:extrusion v:ext="view" backdepth="1in" on="t" type="perspective"/>
+              <o:lock v:ext="edit" text="t"/>
+            </v:shape>
+            <v:shape id="_s1072" o:spid="_x0000_s1072" type="#_x0000_t99" style="position:absolute;left:2452;top:5009;width:4994;height:4994;rotation:270;v-text-anchor:middle" o:dgmnodekind="65535" adj="-7864320,-5373952,7200" fillcolor="#366" strokecolor="#366">
+              <v:fill rotate="t" angle="-45" type="gradient"/>
+              <o:extrusion v:ext="view" backdepth="1in" on="t" type="perspective"/>
+              <o:lock v:ext="edit" text="t"/>
+            </v:shape>
+            <v:rect id="_s1073" o:spid="_x0000_s1073" style="position:absolute;left:7454;top:4292;width:1882;height:1882;v-text-anchor:middle" o:dgmnodekind="0" filled="f" stroked="f">
+              <v:textbox style="mso-next-textbox:#_s1073" inset="0,0,0,0">
+                <w:txbxContent>
+                  <w:p>
+                    <w:pPr>
+                      <w:jc w:val="center"/>
+                      <w:rPr>
+                        <w:b/>
+                        <w:shadow/>
+                        <w:sz w:val="13"/>
+                        <w:lang w:val="es-CL"/>
+                      </w:rPr>
+                    </w:pPr>
+                    <w:r>
+                      <w:rPr>
+                        <w:b/>
+                        <w:shadow/>
+                        <w:sz w:val="13"/>
+                        <w:lang w:val="es-CL"/>
+                      </w:rPr>
+                      <w:t>ETAPA 1:</w:t>
+                    </w:r>
+                  </w:p>
+                  <w:p>
+                    <w:pPr>
+                      <w:jc w:val="center"/>
+                      <w:rPr>
+                        <w:b/>
+                        <w:shadow/>
+                        <w:sz w:val="13"/>
+                        <w:lang w:val="es-CL"/>
+                      </w:rPr>
+                    </w:pPr>
+                    <w:r>
+                      <w:rPr>
+                        <w:b/>
+                        <w:shadow/>
+                        <w:sz w:val="13"/>
+                        <w:lang w:val="es-CL"/>
+                      </w:rPr>
+                      <w:t>PLANIFICAR</w:t>
+                    </w:r>
+                  </w:p>
+                  <w:p>
+                    <w:pPr>
+                      <w:rPr>
+                        <w:b/>
+                        <w:shadow/>
+                        <w:sz w:val="13"/>
+                        <w:lang w:val="es-CL"/>
+                      </w:rPr>
+                    </w:pPr>
+                  </w:p>
+                </w:txbxContent>
+              </v:textbox>
+            </v:rect>
+            <v:rect id="_s1074" o:spid="_x0000_s1074" style="position:absolute;left:2911;top:8836;width:1882;height:1882;v-text-anchor:middle" o:dgmnodekind="0" filled="f" stroked="f">
+              <v:textbox style="mso-next-textbox:#_s1074" inset="0,0,0,0">
+                <w:txbxContent>
+                  <w:p>
+                    <w:pPr>
+                      <w:jc w:val="center"/>
+                      <w:rPr>
+                        <w:b/>
+                        <w:shadow/>
+                        <w:sz w:val="13"/>
+                        <w:lang w:val="es-CL"/>
+                      </w:rPr>
+                    </w:pPr>
+                    <w:r>
+                      <w:rPr>
+                        <w:b/>
+                        <w:shadow/>
+                        <w:sz w:val="13"/>
+                        <w:lang w:val="es-CL"/>
+                      </w:rPr>
+                      <w:t>ETAPA 3:</w:t>
+                    </w:r>
+                  </w:p>
+                  <w:p>
+                    <w:pPr>
+                      <w:jc w:val="center"/>
+                      <w:rPr>
+                        <w:b/>
+                        <w:shadow/>
+                        <w:sz w:val="13"/>
+                        <w:lang w:val="es-CL"/>
+                      </w:rPr>
+                    </w:pPr>
+                    <w:r>
+                      <w:rPr>
+                        <w:b/>
+                        <w:shadow/>
+                        <w:sz w:val="13"/>
+                        <w:lang w:val="es-CL"/>
+                      </w:rPr>
+                      <w:t>REVISAR</w:t>
+                    </w:r>
+                  </w:p>
+                </w:txbxContent>
+              </v:textbox>
+            </v:rect>
+            <v:rect id="_s1075" o:spid="_x0000_s1075" style="position:absolute;left:2910;top:4292;width:1882;height:1882;v-text-anchor:middle" o:dgmnodekind="0" filled="f" stroked="f">
+              <v:textbox style="mso-next-textbox:#_s1075" inset="0,0,0,0">
+                <w:txbxContent>
+                  <w:p>
+                    <w:pPr>
+                      <w:jc w:val="center"/>
+                      <w:rPr>
+                        <w:b/>
+                        <w:shadow/>
+                        <w:sz w:val="13"/>
+                        <w:lang w:val="es-CL"/>
+                      </w:rPr>
+                    </w:pPr>
+                    <w:r>
+                      <w:rPr>
+                        <w:b/>
+                        <w:shadow/>
+                        <w:sz w:val="13"/>
+                        <w:lang w:val="es-CL"/>
+                      </w:rPr>
+                      <w:t>ETAPA 4:</w:t>
+                    </w:r>
+                  </w:p>
+                  <w:p>
+                    <w:pPr>
+                      <w:jc w:val="center"/>
+                      <w:rPr>
+                        <w:b/>
+                        <w:shadow/>
+                        <w:sz w:val="13"/>
+                        <w:lang w:val="es-CL"/>
+                      </w:rPr>
+                    </w:pPr>
+                    <w:r>
+                      <w:rPr>
+                        <w:b/>
+                        <w:shadow/>
+                        <w:sz w:val="13"/>
+                        <w:lang w:val="es-CL"/>
+                      </w:rPr>
+                      <w:t>ACTUAR</w:t>
+                    </w:r>
+                  </w:p>
+                </w:txbxContent>
+              </v:textbox>
+            </v:rect>
+            <v:rect id="_s1076" o:spid="_x0000_s1076" style="position:absolute;left:7455;top:8835;width:1882;height:1882;v-text-anchor:middle" o:dgmnodekind="0" filled="f" stroked="f">
+              <v:textbox style="mso-next-textbox:#_s1076" inset="0,0,0,0">
+                <w:txbxContent>
+                  <w:p>
+                    <w:pPr>
+                      <w:jc w:val="center"/>
+                      <w:rPr>
+                        <w:b/>
+                        <w:shadow/>
+                        <w:sz w:val="13"/>
+                        <w:lang w:val="es-CL"/>
+                      </w:rPr>
+                    </w:pPr>
+                    <w:r>
+                      <w:rPr>
+                        <w:b/>
+                        <w:shadow/>
+                        <w:sz w:val="13"/>
+                        <w:lang w:val="es-CL"/>
+                      </w:rPr>
+                      <w:t>ETAPA 2:</w:t>
+                    </w:r>
+                  </w:p>
+                  <w:p>
+                    <w:pPr>
+                      <w:jc w:val="center"/>
+                      <w:rPr>
+                        <w:b/>
+                        <w:shadow/>
+                        <w:sz w:val="13"/>
+                        <w:lang w:val="es-CL"/>
+                      </w:rPr>
+                    </w:pPr>
+                    <w:r>
+                      <w:rPr>
+                        <w:b/>
+                        <w:shadow/>
+                        <w:sz w:val="13"/>
+                        <w:lang w:val="es-CL"/>
+                      </w:rPr>
+                      <w:t>HACER</w:t>
+                    </w:r>
+                  </w:p>
+                </w:txbxContent>
+              </v:textbox>
+            </v:rect>
+          </v:group>
+        </w:pict>
+      </w:r>
+    </w:p>
+    <w:p>
+      <w:pPr>
+        <w:rPr>
+          <w:lang w:eastAsia="es-CL"/>
+        </w:rPr>
+      </w:pPr>
+    </w:p>
+    <w:p>
+      <w:pPr>
+        <w:rPr>
+          <w:lang w:eastAsia="es-CL"/>
+        </w:rPr>
+      </w:pPr>
+    </w:p>
+    <w:p>
+      <w:pPr>
+        <w:rPr>
+          <w:lang w:eastAsia="es-CL"/>
+        </w:rPr>
+      </w:pPr>
+    </w:p>
+    <w:p>
+      <w:pPr>
+        <w:rPr>
+          <w:lang w:eastAsia="es-CL"/>
+        </w:rPr>
+      </w:pPr>
+    </w:p>
+    <w:p>
+      <w:pPr>
+        <w:rPr>
+          <w:lang w:eastAsia="es-CL"/>
+        </w:rPr>
+      </w:pPr>
+    </w:p>
+    <w:p>
+      <w:pPr>
+        <w:rPr>
+          <w:lang w:eastAsia="es-CL"/>
+        </w:rPr>
+      </w:pPr>
+    </w:p>
+    <w:p>
+      <w:pPr>
+        <w:rPr>
+          <w:lang w:eastAsia="es-CL"/>
+        </w:rPr>
+      </w:pPr>
+    </w:p>
+    <w:p>
+      <w:pPr>
+        <w:rPr>
+          <w:lang w:eastAsia="es-CL"/>
+        </w:rPr>
+      </w:pPr>
+    </w:p>
+    <w:p>
+      <w:pPr>
+        <w:rPr>
+          <w:lang w:eastAsia="es-CL"/>
+        </w:rPr>
+      </w:pPr>
+    </w:p>
+    <w:p>
+      <w:pPr>
+        <w:rPr>
+          <w:lang w:eastAsia="es-CL"/>
+        </w:rPr>
+      </w:pPr>
+    </w:p>
+    <w:p>
+      <w:pPr>
+        <w:rPr>
+          <w:lang w:eastAsia="es-CL"/>
+        </w:rPr>
+      </w:pPr>
+    </w:p>
+    <w:p>
+      <w:pPr>
+        <w:rPr>
+          <w:lang w:eastAsia="es-CL"/>
+        </w:rPr>
+      </w:pPr>
+    </w:p>
+    <w:p>
+      <w:pPr>
+        <w:rPr>
+          <w:lang w:eastAsia="es-CL"/>
+        </w:rPr>
+      </w:pPr>
+    </w:p>
+    <w:p>
+      <w:pPr>
+        <w:rPr>
+          <w:lang w:eastAsia="es-CL"/>
+        </w:rPr>
+      </w:pPr>
+    </w:p>
+    <w:p>
+      <w:pPr>
+        <w:rPr>
+          <w:lang w:eastAsia="es-CL"/>
+        </w:rPr>
+      </w:pPr>
+    </w:p>
+    <w:p>
+      <w:pPr>
+        <w:rPr>
+          <w:lang w:eastAsia="es-CL"/>
+        </w:rPr>
+      </w:pPr>
+    </w:p>
+    <w:p>
+      <w:pPr>
+        <w:rPr>
+          <w:lang w:eastAsia="es-CL"/>
+        </w:rPr>
+      </w:pPr>
+      <w:r>
+        <w:rPr>
+          <w:lang w:eastAsia="es-CL"/>
+        </w:rPr>
+        <w:t>Las cuatro etapas que define la metodología se deben ejecutar en el orden indicado en el diagrama anterior y sus propósitos son los siguientes:</w:t>
+      </w:r>
+    </w:p>
+    <w:p>
+      <w:pPr>
+        <w:rPr>
+          <w:lang w:eastAsia="es-CL"/>
+        </w:rPr>
+      </w:pPr>
+    </w:p>
+    <w:tbl>
+      <w:tblPr>
+        <w:tblW w:w="0" w:type="auto"/>
+        <w:tblBorders>
+          <w:top w:val="single" w:sz="4" w:space="0" w:color="auto"/>
+          <w:left w:val="single" w:sz="4" w:space="0" w:color="auto"/>
+          <w:bottom w:val="single" w:sz="4" w:space="0" w:color="auto"/>
+          <w:right w:val="single" w:sz="4" w:space="0" w:color="auto"/>
+          <w:insideH w:val="single" w:sz="4" w:space="0" w:color="auto"/>
+          <w:insideV w:val="single" w:sz="4" w:space="0" w:color="auto"/>
+        </w:tblBorders>
+        <w:tblLook w:val="04A0" w:firstRow="1" w:lastRow="0" w:firstColumn="1" w:lastColumn="0" w:noHBand="0" w:noVBand="1"/>
+      </w:tblPr>
+      <w:tblGrid>
+        <w:gridCol w:w="483"/>
+        <w:gridCol w:w="1134"/>
+        <w:gridCol w:w="7904"/>
+      </w:tblGrid>
+      <w:tr>
+        <w:tc>
+          <w:tcPr>
+            <w:tcW w:w="483" w:type="dxa"/>
+            <w:shd w:val="clear" w:color="auto" w:fill="auto"/>
+            <w:tcMar>
+              <w:top w:w="57" w:type="dxa"/>
+              <w:left w:w="57" w:type="dxa"/>
+              <w:bottom w:w="57" w:type="dxa"/>
+              <w:right w:w="57" w:type="dxa"/>
+            </w:tcMar>
+          </w:tcPr>
+          <w:p>
+            <w:pPr>
+              <w:jc w:val="center"/>
+              <w:rPr>
+                <w:lang w:eastAsia="es-CL"/>
+              </w:rPr>
+            </w:pPr>
+            <w:r>
+              <w:rPr>
+                <w:lang w:eastAsia="es-CL"/>
+              </w:rPr>
+              <w:t>1</w:t>
+            </w:r>
+          </w:p>
+        </w:tc>
+        <w:tc>
+          <w:tcPr>
+            <w:tcW w:w="1134" w:type="dxa"/>
+            <w:shd w:val="clear" w:color="auto" w:fill="auto"/>
+            <w:tcMar>
+              <w:top w:w="57" w:type="dxa"/>
+              <w:left w:w="57" w:type="dxa"/>
+              <w:bottom w:w="57" w:type="dxa"/>
+              <w:right w:w="57" w:type="dxa"/>
+            </w:tcMar>
+          </w:tcPr>
+          <w:p>
+            <w:pPr>
+              <w:rPr>
+                <w:lang w:eastAsia="es-CL"/>
+              </w:rPr>
+            </w:pPr>
+            <w:r>
+              <w:rPr>
+                <w:lang w:eastAsia="es-CL"/>
+              </w:rPr>
+              <w:t>Planificar</w:t>
+            </w:r>
+          </w:p>
+        </w:tc>
+        <w:tc>
+          <w:tcPr>
+            <w:tcW w:w="7904" w:type="dxa"/>
+            <w:shd w:val="clear" w:color="auto" w:fill="auto"/>
+            <w:tcMar>
+              <w:top w:w="57" w:type="dxa"/>
+              <w:left w:w="57" w:type="dxa"/>
+              <w:bottom w:w="57" w:type="dxa"/>
+              <w:right w:w="57" w:type="dxa"/>
+            </w:tcMar>
+          </w:tcPr>
+          <w:p>
+            <w:pPr>
+              <w:rPr>
+                <w:lang w:eastAsia="es-CL"/>
+              </w:rPr>
+            </w:pPr>
+            <w:r>
+              <w:rPr>
+                <w:lang w:eastAsia="es-CL"/>
+              </w:rPr>
+              <w:t xml:space="preserve">Definir los objetivos y actividades necesarias para </w:t>
+            </w:r>
+            <w:r>
+              <w:rPr>
+                <w:lang w:eastAsia="es-CL"/>
+              </w:rPr>
+              <w:t>obtener los resultados esperados para el proceso o servicio en cuestión.</w:t>
+            </w:r>
+          </w:p>
+        </w:tc>
+      </w:tr>
+      <w:tr>
+        <w:tc>
+          <w:tcPr>
+            <w:tcW w:w="483" w:type="dxa"/>
+            <w:shd w:val="clear" w:color="auto" w:fill="auto"/>
+            <w:tcMar>
+              <w:top w:w="57" w:type="dxa"/>
+              <w:left w:w="57" w:type="dxa"/>
+              <w:bottom w:w="57" w:type="dxa"/>
+              <w:right w:w="57" w:type="dxa"/>
+            </w:tcMar>
+          </w:tcPr>
+          <w:p>
+            <w:pPr>
+              <w:jc w:val="center"/>
+              <w:rPr>
+                <w:lang w:eastAsia="es-CL"/>
+              </w:rPr>
+            </w:pPr>
+            <w:r>
+              <w:rPr>
+                <w:lang w:eastAsia="es-CL"/>
+              </w:rPr>
+              <w:t>2</w:t>
+            </w:r>
+          </w:p>
+        </w:tc>
+        <w:tc>
+          <w:tcPr>
+            <w:tcW w:w="1134" w:type="dxa"/>
+            <w:shd w:val="clear" w:color="auto" w:fill="auto"/>
+            <w:tcMar>
+              <w:top w:w="57" w:type="dxa"/>
+              <w:left w:w="57" w:type="dxa"/>
+              <w:bottom w:w="57" w:type="dxa"/>
+              <w:right w:w="57" w:type="dxa"/>
+            </w:tcMar>
+          </w:tcPr>
+          <w:p>
+            <w:pPr>
+              <w:rPr>
+                <w:lang w:eastAsia="es-CL"/>
+              </w:rPr>
+            </w:pPr>
+            <w:r>
+              <w:rPr>
+                <w:lang w:eastAsia="es-CL"/>
+              </w:rPr>
+              <w:t>Hacer</w:t>
+            </w:r>
+          </w:p>
+        </w:tc>
+        <w:tc>
+          <w:tcPr>
+            <w:tcW w:w="7904" w:type="dxa"/>
+            <w:shd w:val="clear" w:color="auto" w:fill="auto"/>
+            <w:tcMar>
+              <w:top w:w="57" w:type="dxa"/>
+              <w:left w:w="57" w:type="dxa"/>
+              <w:bottom w:w="57" w:type="dxa"/>
+              <w:right w:w="57" w:type="dxa"/>
+            </w:tcMar>
+          </w:tcPr>
+          <w:p>
+            <w:pPr>
+              <w:rPr>
+                <w:lang w:eastAsia="es-CL"/>
+              </w:rPr>
+            </w:pPr>
+            <w:r>
+              <w:rPr>
+                <w:lang w:eastAsia="es-CL"/>
+              </w:rPr>
+              <w:t>Ejecutar lo diseñado en la etapa anterior (Planificación)</w:t>
+            </w:r>
+            <w:r>
+              <w:rPr>
+                <w:lang w:eastAsia="es-CL"/>
+              </w:rPr>
+              <w:t>, considerando la recopilación datos que luego permitan el cálculo de indicadores, que serán evaluados en la siguiente etapa (Revisar).</w:t>
+            </w:r>
+          </w:p>
+        </w:tc>
+      </w:tr>
+      <w:tr>
+        <w:tc>
+          <w:tcPr>
+            <w:tcW w:w="483" w:type="dxa"/>
+            <w:shd w:val="clear" w:color="auto" w:fill="auto"/>
+            <w:tcMar>
+              <w:top w:w="57" w:type="dxa"/>
+              <w:left w:w="57" w:type="dxa"/>
+              <w:bottom w:w="57" w:type="dxa"/>
+              <w:right w:w="57" w:type="dxa"/>
+            </w:tcMar>
+          </w:tcPr>
+          <w:p>
+            <w:pPr>
+              <w:jc w:val="center"/>
+              <w:rPr>
+                <w:lang w:eastAsia="es-CL"/>
+              </w:rPr>
+            </w:pPr>
+            <w:r>
+              <w:rPr>
+                <w:lang w:eastAsia="es-CL"/>
+              </w:rPr>
+              <w:t>3</w:t>
+            </w:r>
+          </w:p>
+        </w:tc>
+        <w:tc>
+          <w:tcPr>
+            <w:tcW w:w="1134" w:type="dxa"/>
+            <w:shd w:val="clear" w:color="auto" w:fill="auto"/>
+            <w:tcMar>
+              <w:top w:w="57" w:type="dxa"/>
+              <w:left w:w="57" w:type="dxa"/>
+              <w:bottom w:w="57" w:type="dxa"/>
+              <w:right w:w="57" w:type="dxa"/>
+            </w:tcMar>
+          </w:tcPr>
+          <w:p>
+            <w:pPr>
+              <w:rPr>
+                <w:lang w:eastAsia="es-CL"/>
+              </w:rPr>
+            </w:pPr>
+            <w:r>
+              <w:rPr>
+                <w:lang w:eastAsia="es-CL"/>
+              </w:rPr>
+              <w:t>Revisar</w:t>
+            </w:r>
+          </w:p>
+        </w:tc>
+        <w:tc>
+          <w:tcPr>
+            <w:tcW w:w="7904" w:type="dxa"/>
+            <w:shd w:val="clear" w:color="auto" w:fill="auto"/>
+            <w:tcMar>
+              <w:top w:w="57" w:type="dxa"/>
+              <w:left w:w="57" w:type="dxa"/>
+              <w:bottom w:w="57" w:type="dxa"/>
+              <w:right w:w="57" w:type="dxa"/>
+            </w:tcMar>
+          </w:tcPr>
+          <w:p>
+            <w:pPr>
+              <w:rPr>
+                <w:lang w:eastAsia="es-CL"/>
+              </w:rPr>
+            </w:pPr>
+            <w:r>
+              <w:rPr>
+                <w:lang w:eastAsia="es-CL"/>
+              </w:rPr>
+              <w:t>Analizar los resultados de la etapa “Hacer”, con respecto a las esperados definidos en la etapa “Planificar”</w:t>
+            </w:r>
+            <w:r>
+              <w:rPr>
+                <w:lang w:eastAsia="es-CL"/>
+              </w:rPr>
+              <w:t xml:space="preserve"> e identificar las eventuales desviaciones. </w:t>
+            </w:r>
+          </w:p>
+        </w:tc>
+      </w:tr>
+      <w:tr>
+        <w:tc>
+          <w:tcPr>
+            <w:tcW w:w="483" w:type="dxa"/>
+            <w:shd w:val="clear" w:color="auto" w:fill="auto"/>
+            <w:tcMar>
+              <w:top w:w="57" w:type="dxa"/>
+              <w:left w:w="57" w:type="dxa"/>
+              <w:bottom w:w="57" w:type="dxa"/>
+              <w:right w:w="57" w:type="dxa"/>
+            </w:tcMar>
+          </w:tcPr>
+          <w:p>
+            <w:pPr>
+              <w:jc w:val="center"/>
+              <w:rPr>
+                <w:lang w:eastAsia="es-CL"/>
+              </w:rPr>
+            </w:pPr>
+            <w:r>
+              <w:rPr>
+                <w:lang w:eastAsia="es-CL"/>
+              </w:rPr>
+              <w:t>4</w:t>
+            </w:r>
+          </w:p>
+        </w:tc>
+        <w:tc>
+          <w:tcPr>
+            <w:tcW w:w="1134" w:type="dxa"/>
+            <w:shd w:val="clear" w:color="auto" w:fill="auto"/>
+            <w:tcMar>
+              <w:top w:w="57" w:type="dxa"/>
+              <w:left w:w="57" w:type="dxa"/>
+              <w:bottom w:w="57" w:type="dxa"/>
+              <w:right w:w="57" w:type="dxa"/>
+            </w:tcMar>
+          </w:tcPr>
+          <w:p>
+            <w:pPr>
+              <w:rPr>
+                <w:lang w:eastAsia="es-CL"/>
+              </w:rPr>
+            </w:pPr>
+            <w:r>
+              <w:rPr>
+                <w:lang w:eastAsia="es-CL"/>
+              </w:rPr>
+              <w:t>Actuar</w:t>
+            </w:r>
+          </w:p>
+        </w:tc>
+        <w:tc>
+          <w:tcPr>
+            <w:tcW w:w="7904" w:type="dxa"/>
+            <w:shd w:val="clear" w:color="auto" w:fill="auto"/>
+            <w:tcMar>
+              <w:top w:w="57" w:type="dxa"/>
+              <w:left w:w="57" w:type="dxa"/>
+              <w:bottom w:w="57" w:type="dxa"/>
+              <w:right w:w="57" w:type="dxa"/>
+            </w:tcMar>
+          </w:tcPr>
+          <w:p>
+            <w:pPr>
+              <w:rPr>
+                <w:lang w:eastAsia="es-CL"/>
+              </w:rPr>
+            </w:pPr>
+            <w:r>
+              <w:rPr>
+                <w:lang w:eastAsia="es-CL"/>
+              </w:rPr>
+              <w:t>Ejecutar acciones que permitan corregir las desviaciones identificadas en la etapa “Revisar”, de tal manera que la siguiente ejecución del ciclo, se produzca en un contexto mejorado.</w:t>
+            </w:r>
+            <w:bookmarkStart w:id="0" w:name="_GoBack"/>
+            <w:bookmarkEnd w:id="0"/>
+          </w:p>
+        </w:tc>
+      </w:tr>
+    </w:tbl>
+    <w:p>
+      <w:pPr>
+        <w:rPr>
+          <w:lang w:eastAsia="es-CL"/>
+        </w:rPr>
+      </w:pPr>
+    </w:p>
+    <w:p>
+      <w:pPr>
         <w:pStyle w:val="Ttulo1"/>
       </w:pPr>
       <w:r>
+        <w:br w:type="page"/>
+      </w:r>
+      <w:r>
+        <w:lastRenderedPageBreak/>
         <w:t>Metodología</w:t>
       </w:r>
       <w:r>
@@ -2245,6 +3206,643 @@
         <w:t xml:space="preserve">, considerando el respectivo cronograma. </w:t>
       </w:r>
     </w:p>
+    <w:p/>
+    <w:p>
+      <w:r>
+        <w:br w:type="page"/>
+      </w:r>
+      <w:r>
+        <w:lastRenderedPageBreak/>
+        <w:t>El siguiente diagrama establece la relación entre los objetivos específicos y las actividades que se desarrollarán para sus cumplimientos:</w:t>
+      </w:r>
+    </w:p>
+    <w:p/>
+    <w:p>
+      <w:r>
+        <w:rPr>
+          <w:noProof/>
+        </w:rPr>
+      </w:r>
+      <w:r>
+        <w:pict>
+          <v:group id="_x0000_s1029" editas="orgchart" style="width:466.45pt;height:576.25pt;mso-position-horizontal-relative:char;mso-position-vertical-relative:line" coordorigin="1803,9809" coordsize="5040,14748">
+            <o:lock v:ext="edit" aspectratio="t"/>
+            <o:diagram v:ext="edit" dgmstyle="10" dgmscalex="121309" dgmscaley="51214" dgmfontsize="9" constrainbounds="0,0,0,0" autoformat="t">
+              <o:relationtable v:ext="edit">
+                <o:rel v:ext="edit" idsrc="#_s1030" iddest="#_s1030"/>
+                <o:rel v:ext="edit" idsrc="#_s1031" iddest="#_s1030" idcntr="#_s1034"/>
+                <o:rel v:ext="edit" idsrc="#_s1032" iddest="#_s1030" idcntr="#_s1035"/>
+                <o:rel v:ext="edit" idsrc="#_s1033" iddest="#_s1030" idcntr="#_s1036"/>
+                <o:rel v:ext="edit" idsrc="#_s1037" iddest="#_s1031" idcntr="#_s1038"/>
+                <o:rel v:ext="edit" idsrc="#_s1039" iddest="#_s1031" idcntr="#_s1040"/>
+                <o:rel v:ext="edit" idsrc="#_s1041" iddest="#_s1031" idcntr="#_s1042"/>
+                <o:rel v:ext="edit" idsrc="#_s1043" iddest="#_s1031" idcntr="#_s1044"/>
+                <o:rel v:ext="edit" idsrc="#_s1045" iddest="#_s1032" idcntr="#_s1046"/>
+                <o:rel v:ext="edit" idsrc="#_s1047" iddest="#_s1032" idcntr="#_s1048"/>
+                <o:rel v:ext="edit" idsrc="#_s1049" iddest="#_s1032" idcntr="#_s1050"/>
+                <o:rel v:ext="edit" idsrc="#_s1051" iddest="#_s1032" idcntr="#_s1052"/>
+                <o:rel v:ext="edit" idsrc="#_s1053" iddest="#_s1033" idcntr="#_s1054"/>
+                <o:rel v:ext="edit" idsrc="#_s1055" iddest="#_s1033" idcntr="#_s1056"/>
+              </o:relationtable>
+            </o:diagram>
+            <v:shape id="_x0000_s1028" type="#_x0000_t75" style="position:absolute;left:1803;top:9809;width:5040;height:14748" o:preferrelative="f">
+              <v:fill o:detectmouseclick="t"/>
+              <v:path o:extrusionok="t" o:connecttype="none"/>
+              <o:lock v:ext="edit" text="t"/>
+            </v:shape>
+            <v:shapetype id="_x0000_t33" coordsize="21600,21600" o:spt="33" o:oned="t" path="m,l21600,r,21600e" filled="f">
+              <v:stroke joinstyle="miter"/>
+              <v:path arrowok="t" fillok="f" o:connecttype="none"/>
+              <o:lock v:ext="edit" shapetype="t"/>
+            </v:shapetype>
+            <v:shape id="_s1056" o:spid="_x0000_s1056" type="#_x0000_t33" style="position:absolute;left:4323;top:22420;width:352;height:1779;rotation:180" o:connectortype="elbow" adj="-233519,-204299,-233519"/>
+            <v:shape id="_s1054" o:spid="_x0000_s1054" type="#_x0000_t33" style="position:absolute;left:4323;top:22420;width:352;height:700;rotation:180" o:connectortype="elbow" adj="-233519,-485862,-233519"/>
+            <v:shape id="_s1052" o:spid="_x0000_s1052" type="#_x0000_t33" style="position:absolute;left:4323;top:17025;width:352;height:3937;rotation:180" o:connectortype="elbow" adj="-233519,-74536,-233519"/>
+            <v:shape id="_s1050" o:spid="_x0000_s1050" type="#_x0000_t33" style="position:absolute;left:4323;top:17025;width:352;height:2860;rotation:180" o:connectortype="elbow" adj="-233519,-94479,-233519"/>
+            <v:shape id="_s1048" o:spid="_x0000_s1048" type="#_x0000_t33" style="position:absolute;left:4323;top:17025;width:352;height:1780;rotation:180" o:connectortype="elbow" adj="-233519,-138700,-233519"/>
+            <v:shape id="_s1046" o:spid="_x0000_s1046" type="#_x0000_t33" style="position:absolute;left:4323;top:17025;width:352;height:701;rotation:180" o:connectortype="elbow" adj="-233519,-318836,-233519"/>
+            <v:shape id="_s1044" o:spid="_x0000_s1044" type="#_x0000_t33" style="position:absolute;left:4323;top:11629;width:352;height:3937;rotation:180" o:connectortype="elbow" adj="-233519,-44934,-233519"/>
+            <v:shape id="_s1042" o:spid="_x0000_s1042" type="#_x0000_t33" style="position:absolute;left:4323;top:11629;width:352;height:2858;rotation:180" o:connectortype="elbow" adj="-233519,-53739,-233519"/>
+            <v:shape id="_s1040" o:spid="_x0000_s1040" type="#_x0000_t33" style="position:absolute;left:4323;top:11629;width:352;height:1780;rotation:180" o:connectortype="elbow" adj="-233519,-73216,-233519"/>
+            <v:shape id="_s1038" o:spid="_x0000_s1038" type="#_x0000_t33" style="position:absolute;left:4323;top:11629;width:352;height:701;rotation:180" o:connectortype="elbow" adj="-233519,-152619,-233519"/>
+            <v:shape id="_s1036" o:spid="_x0000_s1036" type="#_x0000_t33" style="position:absolute;left:2883;top:10549;width:352;height:11492;rotation:180" o:connectortype="elbow" adj="-145062,-27565,-145062"/>
+            <v:shape id="_s1035" o:spid="_x0000_s1035" type="#_x0000_t33" style="position:absolute;left:2883;top:10549;width:352;height:6097;rotation:180" o:connectortype="elbow" adj="-145062,-32842,-145062"/>
+            <v:shape id="_s1034" o:spid="_x0000_s1034" type="#_x0000_t33" style="position:absolute;left:2883;top:10549;width:352;height:701;rotation:180" o:connectortype="elbow" adj="-145062,-119352,-145062"/>
+            <v:rect id="_s1030" o:spid="_x0000_s1030" style="position:absolute;left:1803;top:9809;width:2160;height:720;v-text-anchor:middle" o:dgmlayout="2" o:dgmnodekind="1" o:dgmlayoutmru="2" filled="f" strokecolor="#d1e0ce" strokeweight="1.5pt">
+              <v:textbox inset="0,0,0,0">
+                <w:txbxContent>
+                  <w:p>
+                    <w:pPr>
+                      <w:jc w:val="center"/>
+                      <w:rPr>
+                        <w:rFonts w:cs="Arial"/>
+                        <w:shadow/>
+                        <w:sz w:val="20"/>
+                        <w:szCs w:val="20"/>
+                        <w:lang w:val="es-CL"/>
+                      </w:rPr>
+                    </w:pPr>
+                    <w:r>
+                      <w:rPr>
+                        <w:rFonts w:cs="Arial"/>
+                        <w:shadow/>
+                        <w:sz w:val="20"/>
+                        <w:szCs w:val="20"/>
+                        <w:lang w:val="es-CL"/>
+                      </w:rPr>
+                      <w:t xml:space="preserve">Elaboración Manual de </w:t>
+                    </w:r>
+                  </w:p>
+                  <w:p>
+                    <w:pPr>
+                      <w:jc w:val="center"/>
+                      <w:rPr>
+                        <w:rFonts w:cs="Arial"/>
+                        <w:shadow/>
+                        <w:sz w:val="20"/>
+                        <w:szCs w:val="20"/>
+                        <w:lang w:val="es-CL"/>
+                      </w:rPr>
+                    </w:pPr>
+                    <w:r>
+                      <w:rPr>
+                        <w:rFonts w:cs="Arial"/>
+                        <w:shadow/>
+                        <w:sz w:val="20"/>
+                        <w:szCs w:val="20"/>
+                        <w:lang w:val="es-CL"/>
+                      </w:rPr>
+                      <w:t>Buenas Prácticas</w:t>
+                    </w:r>
+                  </w:p>
+                </w:txbxContent>
+              </v:textbox>
+            </v:rect>
+            <v:rect id="_s1031" o:spid="_x0000_s1031" style="position:absolute;left:3243;top:10889;width:2160;height:720;v-text-anchor:middle" o:dgmlayout="2" o:dgmnodekind="0" o:dgmlayoutmru="2" filled="f" strokecolor="#9bb0cb" strokeweight="1.5pt">
+              <v:textbox inset="0,0,0,0">
+                <w:txbxContent>
+                  <w:p>
+                    <w:pPr>
+                      <w:jc w:val="center"/>
+                      <w:rPr>
+                        <w:rFonts w:cs="Arial"/>
+                        <w:shadow/>
+                        <w:sz w:val="20"/>
+                        <w:szCs w:val="20"/>
+                        <w:lang w:val="es-CL"/>
+                      </w:rPr>
+                    </w:pPr>
+                    <w:r>
+                      <w:rPr>
+                        <w:rFonts w:cs="Arial"/>
+                        <w:shadow/>
+                        <w:sz w:val="20"/>
+                        <w:szCs w:val="20"/>
+                        <w:lang w:val="es-CL"/>
+                      </w:rPr>
+                      <w:t>Identificar Factores Críticos que influyen en las buenas prácticas del área bajo estudio</w:t>
+                    </w:r>
+                  </w:p>
+                </w:txbxContent>
+              </v:textbox>
+            </v:rect>
+            <v:rect id="_s1032" o:spid="_x0000_s1032" style="position:absolute;left:3243;top:16286;width:2160;height:720;v-text-anchor:middle" o:dgmlayout="2" o:dgmnodekind="0" o:dgmlayoutmru="2" filled="f" strokecolor="#9bb0cb" strokeweight="1.5pt">
+              <v:textbox inset="0,0,0,0">
+                <w:txbxContent>
+                  <w:p>
+                    <w:pPr>
+                      <w:jc w:val="center"/>
+                      <w:rPr>
+                        <w:rFonts w:cs="Arial"/>
+                        <w:shadow/>
+                        <w:sz w:val="20"/>
+                        <w:szCs w:val="20"/>
+                        <w:lang w:val="es-CL"/>
+                      </w:rPr>
+                    </w:pPr>
+                    <w:r>
+                      <w:rPr>
+                        <w:rFonts w:cs="Arial"/>
+                        <w:shadow/>
+                        <w:sz w:val="20"/>
+                        <w:szCs w:val="20"/>
+                        <w:lang w:val="es-CL"/>
+                      </w:rPr>
+                      <w:t>Desarrollar los elementos centrales del manual de buenas prácticas</w:t>
+                    </w:r>
+                  </w:p>
+                </w:txbxContent>
+              </v:textbox>
+            </v:rect>
+            <v:rect id="_s1033" o:spid="_x0000_s1033" style="position:absolute;left:3243;top:21681;width:2160;height:720;v-text-anchor:middle" o:dgmlayout="2" o:dgmnodekind="0" o:dgmlayoutmru="2" filled="f" strokecolor="#9bb0cb" strokeweight="1.5pt">
+              <v:textbox inset="0,0,0,0">
+                <w:txbxContent>
+                  <w:p>
+                    <w:pPr>
+                      <w:jc w:val="center"/>
+                      <w:rPr>
+                        <w:rFonts w:cs="Arial"/>
+                        <w:shadow/>
+                        <w:sz w:val="20"/>
+                        <w:szCs w:val="20"/>
+                        <w:lang w:val="es-CL"/>
+                      </w:rPr>
+                    </w:pPr>
+                    <w:r>
+                      <w:rPr>
+                        <w:rFonts w:cs="Arial"/>
+                        <w:shadow/>
+                        <w:sz w:val="20"/>
+                        <w:szCs w:val="20"/>
+                        <w:lang w:val="es-CL"/>
+                      </w:rPr>
+                      <w:t>Proponer un plan de implementación del manual de buenas prácticas</w:t>
+                    </w:r>
+                  </w:p>
+                </w:txbxContent>
+              </v:textbox>
+            </v:rect>
+            <v:shapetype id="_x0000_t186" coordsize="21600,21600" o:spt="186" adj="1800" path="m@9,nfqx@0@0l@0@7qy0@4@0@8l@0@6qy@9,21600em@10,nfqx@5@0l@5@7qy21600@4@5@8l@5@6qy@10,21600em@9,nsqx@0@0l@0@7qy0@4@0@8l@0@6qy@9,21600l@10,21600qx@5@6l@5@8qy21600@4@5@7l@5@0qy@10,xe" filled="f">
+              <v:formulas>
+                <v:f eqn="val #0"/>
+                <v:f eqn="val width"/>
+                <v:f eqn="val height"/>
+                <v:f eqn="prod width 1 2"/>
+                <v:f eqn="prod height 1 2"/>
+                <v:f eqn="sum width 0 #0"/>
+                <v:f eqn="sum height 0 #0"/>
+                <v:f eqn="sum @4 0 #0"/>
+                <v:f eqn="sum @4 #0 0"/>
+                <v:f eqn="prod #0 2 1"/>
+                <v:f eqn="sum width 0 @9"/>
+                <v:f eqn="prod #0 9598 32768"/>
+                <v:f eqn="sum height 0 @11"/>
+                <v:f eqn="sum @11 #0 0"/>
+                <v:f eqn="sum width 0 @13"/>
+              </v:formulas>
+              <v:path o:extrusionok="f" limo="10800,10800" o:connecttype="custom" o:connectlocs="@3,0;0,@4;@3,@2;@1,@4" textboxrect="@13,@11,@14,@12"/>
+              <v:handles>
+                <v:h position="topLeft,#0" switch="" yrange="0,5400"/>
+              </v:handles>
+            </v:shapetype>
+            <v:shape id="_s1037" o:spid="_x0000_s1037" type="#_x0000_t186" style="position:absolute;left:4683;top:11969;width:2160;height:720;v-text-anchor:middle" o:dgmlayout="2" o:dgmnodekind="0" strokecolor="#98b246" strokeweight="1.5pt">
+              <v:textbox inset="0,0,0,0">
+                <w:txbxContent>
+                  <w:p>
+                    <w:pPr>
+                      <w:jc w:val="center"/>
+                      <w:rPr>
+                        <w:rFonts w:cs="Arial"/>
+                        <w:shadow/>
+                        <w:sz w:val="20"/>
+                        <w:szCs w:val="20"/>
+                        <w:lang w:val="es-CL"/>
+                      </w:rPr>
+                    </w:pPr>
+                    <w:r>
+                      <w:rPr>
+                        <w:rFonts w:cs="Arial"/>
+                        <w:shadow/>
+                        <w:sz w:val="20"/>
+                        <w:szCs w:val="20"/>
+                        <w:lang w:val="es-CL"/>
+                      </w:rPr>
+                      <w:t xml:space="preserve">Revisión de Antecedentes Históricos </w:t>
+                    </w:r>
+                  </w:p>
+                  <w:p>
+                    <w:pPr>
+                      <w:jc w:val="center"/>
+                      <w:rPr>
+                        <w:rFonts w:cs="Arial"/>
+                        <w:shadow/>
+                        <w:sz w:val="20"/>
+                        <w:szCs w:val="20"/>
+                        <w:lang w:val="es-CL"/>
+                      </w:rPr>
+                    </w:pPr>
+                    <w:r>
+                      <w:rPr>
+                        <w:rFonts w:cs="Arial"/>
+                        <w:shadow/>
+                        <w:sz w:val="20"/>
+                        <w:szCs w:val="20"/>
+                        <w:lang w:val="es-CL"/>
+                      </w:rPr>
+                      <w:t>de la situación bajo estudio</w:t>
+                    </w:r>
+                  </w:p>
+                </w:txbxContent>
+              </v:textbox>
+            </v:shape>
+            <v:shape id="_s1039" o:spid="_x0000_s1039" type="#_x0000_t186" style="position:absolute;left:4683;top:13049;width:2160;height:719;v-text-anchor:middle" o:dgmlayout="2" o:dgmnodekind="0" strokecolor="#98b246" strokeweight="1.5pt">
+              <v:textbox inset="0,0,0,0">
+                <w:txbxContent>
+                  <w:p>
+                    <w:pPr>
+                      <w:jc w:val="center"/>
+                      <w:rPr>
+                        <w:rFonts w:cs="Arial"/>
+                        <w:shadow/>
+                        <w:sz w:val="20"/>
+                        <w:szCs w:val="20"/>
+                        <w:lang w:val="es-CL"/>
+                      </w:rPr>
+                    </w:pPr>
+                    <w:r>
+                      <w:rPr>
+                        <w:rFonts w:cs="Arial"/>
+                        <w:shadow/>
+                        <w:sz w:val="20"/>
+                        <w:szCs w:val="20"/>
+                        <w:lang w:val="es-CL"/>
+                      </w:rPr>
+                      <w:t xml:space="preserve">Consulta a Expertos </w:t>
+                    </w:r>
+                  </w:p>
+                  <w:p>
+                    <w:pPr>
+                      <w:jc w:val="center"/>
+                      <w:rPr>
+                        <w:rFonts w:cs="Arial"/>
+                        <w:shadow/>
+                        <w:sz w:val="20"/>
+                        <w:szCs w:val="20"/>
+                        <w:lang w:val="es-CL"/>
+                      </w:rPr>
+                    </w:pPr>
+                    <w:r>
+                      <w:rPr>
+                        <w:rFonts w:cs="Arial"/>
+                        <w:shadow/>
+                        <w:sz w:val="20"/>
+                        <w:szCs w:val="20"/>
+                        <w:lang w:val="es-CL"/>
+                      </w:rPr>
+                      <w:t>y Usuarios</w:t>
+                    </w:r>
+                  </w:p>
+                </w:txbxContent>
+              </v:textbox>
+            </v:shape>
+            <v:shape id="_s1041" o:spid="_x0000_s1041" type="#_x0000_t186" style="position:absolute;left:4683;top:14128;width:2160;height:719;v-text-anchor:middle" o:dgmlayout="2" o:dgmnodekind="0" strokecolor="#98b246" strokeweight="1.5pt">
+              <v:textbox inset="0,0,0,0">
+                <w:txbxContent>
+                  <w:p>
+                    <w:pPr>
+                      <w:jc w:val="center"/>
+                      <w:rPr>
+                        <w:rFonts w:cs="Arial"/>
+                        <w:shadow/>
+                        <w:sz w:val="20"/>
+                        <w:szCs w:val="20"/>
+                        <w:lang w:val="es-CL"/>
+                      </w:rPr>
+                    </w:pPr>
+                    <w:r>
+                      <w:rPr>
+                        <w:rFonts w:cs="Arial"/>
+                        <w:shadow/>
+                        <w:sz w:val="20"/>
+                        <w:szCs w:val="20"/>
+                        <w:lang w:val="es-CL"/>
+                      </w:rPr>
+                      <w:t xml:space="preserve">Análisis de la </w:t>
+                    </w:r>
+                  </w:p>
+                  <w:p>
+                    <w:pPr>
+                      <w:jc w:val="center"/>
+                      <w:rPr>
+                        <w:rFonts w:cs="Arial"/>
+                        <w:shadow/>
+                        <w:sz w:val="20"/>
+                        <w:szCs w:val="20"/>
+                        <w:lang w:val="es-CL"/>
+                      </w:rPr>
+                    </w:pPr>
+                    <w:r>
+                      <w:rPr>
+                        <w:rFonts w:cs="Arial"/>
+                        <w:shadow/>
+                        <w:sz w:val="20"/>
+                        <w:szCs w:val="20"/>
+                        <w:lang w:val="es-CL"/>
+                      </w:rPr>
+                      <w:t>Información</w:t>
+                    </w:r>
+                  </w:p>
+                </w:txbxContent>
+              </v:textbox>
+            </v:shape>
+            <v:shape id="_s1043" o:spid="_x0000_s1043" type="#_x0000_t186" style="position:absolute;left:4683;top:15207;width:2160;height:719;v-text-anchor:middle" o:dgmlayout="2" o:dgmnodekind="0" strokecolor="#98b246" strokeweight="1.5pt">
+              <v:textbox inset="0,0,0,0">
+                <w:txbxContent>
+                  <w:p>
+                    <w:pPr>
+                      <w:jc w:val="center"/>
+                      <w:rPr>
+                        <w:rFonts w:cs="Arial"/>
+                        <w:shadow/>
+                        <w:sz w:val="20"/>
+                        <w:szCs w:val="20"/>
+                        <w:lang w:val="es-CL"/>
+                      </w:rPr>
+                    </w:pPr>
+                    <w:r>
+                      <w:rPr>
+                        <w:rFonts w:cs="Arial"/>
+                        <w:shadow/>
+                        <w:sz w:val="20"/>
+                        <w:szCs w:val="20"/>
+                        <w:lang w:val="es-CL"/>
+                      </w:rPr>
+                      <w:t xml:space="preserve">Determinación de los </w:t>
+                    </w:r>
+                  </w:p>
+                  <w:p>
+                    <w:pPr>
+                      <w:jc w:val="center"/>
+                      <w:rPr>
+                        <w:rFonts w:cs="Arial"/>
+                        <w:shadow/>
+                        <w:sz w:val="20"/>
+                        <w:szCs w:val="20"/>
+                        <w:lang w:val="es-CL"/>
+                      </w:rPr>
+                    </w:pPr>
+                    <w:r>
+                      <w:rPr>
+                        <w:rFonts w:cs="Arial"/>
+                        <w:shadow/>
+                        <w:sz w:val="20"/>
+                        <w:szCs w:val="20"/>
+                        <w:lang w:val="es-CL"/>
+                      </w:rPr>
+                      <w:t>Factores Críticos</w:t>
+                    </w:r>
+                  </w:p>
+                </w:txbxContent>
+              </v:textbox>
+            </v:shape>
+            <v:shape id="_s1045" o:spid="_x0000_s1045" type="#_x0000_t186" style="position:absolute;left:4683;top:17366;width:2160;height:719;v-text-anchor:middle" o:dgmlayout="2" o:dgmnodekind="0" strokecolor="#98b246" strokeweight="1.5pt">
+              <v:textbox inset="0,0,0,0">
+                <w:txbxContent>
+                  <w:p>
+                    <w:pPr>
+                      <w:jc w:val="center"/>
+                      <w:rPr>
+                        <w:rFonts w:cs="Arial"/>
+                        <w:shadow/>
+                        <w:sz w:val="20"/>
+                        <w:szCs w:val="20"/>
+                        <w:lang w:val="es-CL"/>
+                      </w:rPr>
+                    </w:pPr>
+                    <w:r>
+                      <w:rPr>
+                        <w:rFonts w:cs="Arial"/>
+                        <w:shadow/>
+                        <w:sz w:val="20"/>
+                        <w:szCs w:val="20"/>
+                        <w:lang w:val="es-CL"/>
+                      </w:rPr>
+                      <w:t>Establecimiento de la Estructura del Manual de Buenas Prácticas</w:t>
+                    </w:r>
+                  </w:p>
+                </w:txbxContent>
+              </v:textbox>
+            </v:shape>
+            <v:shape id="_s1047" o:spid="_x0000_s1047" type="#_x0000_t186" style="position:absolute;left:4683;top:18445;width:2160;height:720;v-text-anchor:middle" o:dgmlayout="2" o:dgmnodekind="0" strokecolor="#98b246" strokeweight="1.5pt">
+              <v:textbox inset="0,0,0,0">
+                <w:txbxContent>
+                  <w:p>
+                    <w:pPr>
+                      <w:jc w:val="center"/>
+                      <w:rPr>
+                        <w:rFonts w:cs="Arial"/>
+                        <w:shadow/>
+                        <w:sz w:val="20"/>
+                        <w:szCs w:val="20"/>
+                        <w:lang w:val="es-CL"/>
+                      </w:rPr>
+                    </w:pPr>
+                    <w:r>
+                      <w:rPr>
+                        <w:rFonts w:cs="Arial"/>
+                        <w:shadow/>
+                        <w:sz w:val="20"/>
+                        <w:szCs w:val="20"/>
+                        <w:lang w:val="es-CL"/>
+                      </w:rPr>
+                      <w:t>Validación de la Estructura</w:t>
+                    </w:r>
+                  </w:p>
+                </w:txbxContent>
+              </v:textbox>
+            </v:shape>
+            <v:shape id="_s1049" o:spid="_x0000_s1049" type="#_x0000_t186" style="position:absolute;left:4683;top:19525;width:2160;height:718;v-text-anchor:middle" o:dgmlayout="2" o:dgmnodekind="0" strokecolor="#98b246" strokeweight="1.5pt">
+              <v:textbox inset="0,0,0,0">
+                <w:txbxContent>
+                  <w:p>
+                    <w:pPr>
+                      <w:jc w:val="center"/>
+                      <w:rPr>
+                        <w:rFonts w:cs="Arial"/>
+                        <w:shadow/>
+                        <w:sz w:val="20"/>
+                        <w:szCs w:val="20"/>
+                        <w:lang w:val="es-CL"/>
+                      </w:rPr>
+                    </w:pPr>
+                    <w:r>
+                      <w:rPr>
+                        <w:rFonts w:cs="Arial"/>
+                        <w:shadow/>
+                        <w:sz w:val="20"/>
+                        <w:szCs w:val="20"/>
+                        <w:lang w:val="es-CL"/>
+                      </w:rPr>
+                      <w:t>Elaboración de los Contenidos de las buenas prácticas</w:t>
+                    </w:r>
+                  </w:p>
+                </w:txbxContent>
+              </v:textbox>
+            </v:shape>
+            <v:shape id="_s1051" o:spid="_x0000_s1051" type="#_x0000_t186" style="position:absolute;left:4683;top:20603;width:2160;height:718;v-text-anchor:middle" o:dgmlayout="2" o:dgmnodekind="0" strokecolor="#98b246" strokeweight="1.5pt">
+              <v:textbox inset="0,0,0,0">
+                <w:txbxContent>
+                  <w:p>
+                    <w:pPr>
+                      <w:jc w:val="center"/>
+                      <w:rPr>
+                        <w:rFonts w:cs="Arial"/>
+                        <w:shadow/>
+                        <w:sz w:val="20"/>
+                        <w:szCs w:val="20"/>
+                        <w:lang w:val="es-CL"/>
+                      </w:rPr>
+                    </w:pPr>
+                    <w:r>
+                      <w:rPr>
+                        <w:rFonts w:cs="Arial"/>
+                        <w:shadow/>
+                        <w:sz w:val="20"/>
+                        <w:szCs w:val="20"/>
+                        <w:lang w:val="es-CL"/>
+                      </w:rPr>
+                      <w:t>Validación del Contenido</w:t>
+                    </w:r>
+                  </w:p>
+                </w:txbxContent>
+              </v:textbox>
+            </v:shape>
+            <v:shape id="_s1053" o:spid="_x0000_s1053" type="#_x0000_t186" style="position:absolute;left:4683;top:22761;width:2160;height:718;v-text-anchor:middle" o:dgmlayout="2" o:dgmnodekind="0" strokecolor="#98b246" strokeweight="1.5pt">
+              <v:textbox inset="0,0,0,0">
+                <w:txbxContent>
+                  <w:p>
+                    <w:pPr>
+                      <w:jc w:val="center"/>
+                      <w:rPr>
+                        <w:rFonts w:cs="Arial"/>
+                        <w:shadow/>
+                        <w:sz w:val="20"/>
+                        <w:szCs w:val="20"/>
+                        <w:lang w:val="es-CL"/>
+                      </w:rPr>
+                    </w:pPr>
+                    <w:r>
+                      <w:rPr>
+                        <w:rFonts w:cs="Arial"/>
+                        <w:shadow/>
+                        <w:sz w:val="20"/>
+                        <w:szCs w:val="20"/>
+                        <w:lang w:val="es-CL"/>
+                      </w:rPr>
+                      <w:t xml:space="preserve">Desarrollo del </w:t>
+                    </w:r>
+                  </w:p>
+                  <w:p>
+                    <w:pPr>
+                      <w:jc w:val="center"/>
+                      <w:rPr>
+                        <w:rFonts w:cs="Arial"/>
+                        <w:shadow/>
+                        <w:sz w:val="20"/>
+                        <w:szCs w:val="20"/>
+                        <w:lang w:val="es-CL"/>
+                      </w:rPr>
+                    </w:pPr>
+                    <w:r>
+                      <w:rPr>
+                        <w:rFonts w:cs="Arial"/>
+                        <w:shadow/>
+                        <w:sz w:val="20"/>
+                        <w:szCs w:val="20"/>
+                        <w:lang w:val="es-CL"/>
+                      </w:rPr>
+                      <w:t>Plan de Acción</w:t>
+                    </w:r>
+                  </w:p>
+                </w:txbxContent>
+              </v:textbox>
+            </v:shape>
+            <v:shape id="_s1055" o:spid="_x0000_s1055" type="#_x0000_t186" style="position:absolute;left:4683;top:23839;width:2160;height:718;v-text-anchor:middle" o:dgmlayout="2" o:dgmnodekind="0" strokecolor="#98b246" strokeweight="1.5pt">
+              <v:textbox inset="0,0,0,0">
+                <w:txbxContent>
+                  <w:p>
+                    <w:pPr>
+                      <w:jc w:val="center"/>
+                      <w:rPr>
+                        <w:rFonts w:cs="Arial"/>
+                        <w:shadow/>
+                        <w:sz w:val="20"/>
+                        <w:szCs w:val="20"/>
+                        <w:lang w:val="es-CL"/>
+                      </w:rPr>
+                    </w:pPr>
+                    <w:r>
+                      <w:rPr>
+                        <w:rFonts w:cs="Arial"/>
+                        <w:shadow/>
+                        <w:sz w:val="20"/>
+                        <w:szCs w:val="20"/>
+                        <w:lang w:val="es-CL"/>
+                      </w:rPr>
+                      <w:t xml:space="preserve">Construir Cronograma </w:t>
+                    </w:r>
+                  </w:p>
+                  <w:p>
+                    <w:pPr>
+                      <w:jc w:val="center"/>
+                      <w:rPr>
+                        <w:rFonts w:cs="Arial"/>
+                        <w:shadow/>
+                        <w:sz w:val="20"/>
+                        <w:szCs w:val="20"/>
+                        <w:lang w:val="es-CL"/>
+                      </w:rPr>
+                    </w:pPr>
+                    <w:r>
+                      <w:rPr>
+                        <w:rFonts w:cs="Arial"/>
+                        <w:shadow/>
+                        <w:sz w:val="20"/>
+                        <w:szCs w:val="20"/>
+                        <w:lang w:val="es-CL"/>
+                      </w:rPr>
+                      <w:t>de implementación</w:t>
+                    </w:r>
+                  </w:p>
+                </w:txbxContent>
+              </v:textbox>
+            </v:shape>
+            <w10:anchorlock/>
+          </v:group>
+        </w:pict>
+      </w:r>
+    </w:p>
+    <w:p/>
     <w:p>
       <w:pPr>
         <w:pStyle w:val="Ttulo1"/>
@@ -5382,11 +6980,58 @@
           <w:numId w:val="3"/>
         </w:numPr>
         <w:rPr>
-          <w:rFonts w:cs="Arial"/>
+          <w:rStyle w:val="Hipervnculo"/>
+          <w:rFonts w:cs="Arial"/>
+          <w:color w:val="auto"/>
           <w:szCs w:val="22"/>
+          <w:u w:val="none"/>
         </w:rPr>
       </w:pPr>
       <w:hyperlink r:id="rId11" w:history="1">
+        <w:r>
+          <w:rPr>
+            <w:rStyle w:val="Hipervnculo"/>
+            <w:rFonts w:cs="Arial"/>
+            <w:szCs w:val="22"/>
+          </w:rPr>
+          <w:t>https://cmmiinstitute.com/</w:t>
+        </w:r>
+      </w:hyperlink>
+    </w:p>
+    <w:p>
+      <w:pPr>
+        <w:numPr>
+          <w:ilvl w:val="0"/>
+          <w:numId w:val="3"/>
+        </w:numPr>
+        <w:rPr>
+          <w:rFonts w:cs="Arial"/>
+          <w:szCs w:val="22"/>
+        </w:rPr>
+      </w:pPr>
+      <w:hyperlink r:id="rId12" w:history="1">
+        <w:r>
+          <w:rPr>
+            <w:rStyle w:val="Hipervnculo"/>
+            <w:rFonts w:cs="Arial"/>
+            <w:szCs w:val="22"/>
+          </w:rPr>
+          <w:t>https://scholar.google.cl/</w:t>
+        </w:r>
+      </w:hyperlink>
+    </w:p>
+    <w:p>
+      <w:pPr>
+        <w:numPr>
+          <w:ilvl w:val="0"/>
+          <w:numId w:val="3"/>
+        </w:numPr>
+        <w:rPr>
+          <w:rFonts w:cs="Arial"/>
+          <w:szCs w:val="22"/>
+        </w:rPr>
+      </w:pPr>
+      <w:hyperlink r:id="rId13" w:history="1">
         <w:r>
           <w:rPr>
             <w:rStyle w:val="Hipervnculo"/>
@@ -5396,28 +7041,13 @@
           <w:t>http://scielo.org/</w:t>
         </w:r>
       </w:hyperlink>
-    </w:p>
-    <w:p>
-      <w:pPr>
-        <w:numPr>
-          <w:ilvl w:val="0"/>
-          <w:numId w:val="3"/>
-        </w:numPr>
+      <w:r>
         <w:rPr>
           <w:rFonts w:cs="Arial"/>
           <w:szCs w:val="22"/>
         </w:rPr>
-      </w:pPr>
-      <w:hyperlink r:id="rId12" w:history="1">
-        <w:r>
-          <w:rPr>
-            <w:rStyle w:val="Hipervnculo"/>
-            <w:rFonts w:cs="Arial"/>
-            <w:szCs w:val="22"/>
-          </w:rPr>
-          <w:t>https://cmmiinstitute.com/</w:t>
-        </w:r>
-      </w:hyperlink>
+        <w:tab/>
+      </w:r>
     </w:p>
     <w:p>
       <w:pPr>
@@ -6571,7 +8201,7 @@
       </w:pPr>
     </w:p>
     <w:sectPr>
-      <w:footerReference w:type="default" r:id="rId13"/>
+      <w:footerReference w:type="default" r:id="rId14"/>
       <w:pgSz w:w="12242" w:h="15842" w:code="1"/>
       <w:pgMar w:top="1134" w:right="1134" w:bottom="1134" w:left="1701" w:header="709" w:footer="709" w:gutter="0"/>
       <w:cols w:space="708"/>
@@ -6845,6 +8475,95 @@
     </w:lvl>
   </w:abstractNum>
   <w:abstractNum w:abstractNumId="1" w15:restartNumberingAfterBreak="0">
+    <w:nsid w:val="114252BB"/>
+    <w:multiLevelType w:val="hybridMultilevel"/>
+    <w:tmpl w:val="9D30AB4C"/>
+    <w:lvl w:ilvl="0" w:tplc="340A000F">
+      <w:start w:val="1"/>
+      <w:numFmt w:val="decimal"/>
+      <w:lvlText w:val="%1."/>
+      <w:lvlJc w:val="left"/>
+      <w:pPr>
+        <w:ind w:left="720" w:hanging="360"/>
+      </w:pPr>
+      <w:rPr>
+        <w:rFonts w:hint="default"/>
+      </w:rPr>
+    </w:lvl>
+    <w:lvl w:ilvl="1" w:tplc="340A0019" w:tentative="1">
+      <w:start w:val="1"/>
+      <w:numFmt w:val="lowerLetter"/>
+      <w:lvlText w:val="%2."/>
+      <w:lvlJc w:val="left"/>
+      <w:pPr>
+        <w:ind w:left="1440" w:hanging="360"/>
+      </w:pPr>
+    </w:lvl>
+    <w:lvl w:ilvl="2" w:tplc="340A001B" w:tentative="1">
+      <w:start w:val="1"/>
+      <w:numFmt w:val="lowerRoman"/>
+      <w:lvlText w:val="%3."/>
+      <w:lvlJc w:val="right"/>
+      <w:pPr>
+        <w:ind w:left="2160" w:hanging="180"/>
+      </w:pPr>
+    </w:lvl>
+    <w:lvl w:ilvl="3" w:tplc="340A000F" w:tentative="1">
+      <w:start w:val="1"/>
+      <w:numFmt w:val="decimal"/>
+      <w:lvlText w:val="%4."/>
+      <w:lvlJc w:val="left"/>
+      <w:pPr>
+        <w:ind w:left="2880" w:hanging="360"/>
+      </w:pPr>
+    </w:lvl>
+    <w:lvl w:ilvl="4" w:tplc="340A0019" w:tentative="1">
+      <w:start w:val="1"/>
+      <w:numFmt w:val="lowerLetter"/>
+      <w:lvlText w:val="%5."/>
+      <w:lvlJc w:val="left"/>
+      <w:pPr>
+        <w:ind w:left="3600" w:hanging="360"/>
+      </w:pPr>
+    </w:lvl>
+    <w:lvl w:ilvl="5" w:tplc="340A001B" w:tentative="1">
+      <w:start w:val="1"/>
+      <w:numFmt w:val="lowerRoman"/>
+      <w:lvlText w:val="%6."/>
+      <w:lvlJc w:val="right"/>
+      <w:pPr>
+        <w:ind w:left="4320" w:hanging="180"/>
+      </w:pPr>
+    </w:lvl>
+    <w:lvl w:ilvl="6" w:tplc="340A000F" w:tentative="1">
+      <w:start w:val="1"/>
+      <w:numFmt w:val="decimal"/>
+      <w:lvlText w:val="%7."/>
+      <w:lvlJc w:val="left"/>
+      <w:pPr>
+        <w:ind w:left="5040" w:hanging="360"/>
+      </w:pPr>
+    </w:lvl>
+    <w:lvl w:ilvl="7" w:tplc="340A0019" w:tentative="1">
+      <w:start w:val="1"/>
+      <w:numFmt w:val="lowerLetter"/>
+      <w:lvlText w:val="%8."/>
+      <w:lvlJc w:val="left"/>
+      <w:pPr>
+        <w:ind w:left="5760" w:hanging="360"/>
+      </w:pPr>
+    </w:lvl>
+    <w:lvl w:ilvl="8" w:tplc="340A001B" w:tentative="1">
+      <w:start w:val="1"/>
+      <w:numFmt w:val="lowerRoman"/>
+      <w:lvlText w:val="%9."/>
+      <w:lvlJc w:val="right"/>
+      <w:pPr>
+        <w:ind w:left="6480" w:hanging="180"/>
+      </w:pPr>
+    </w:lvl>
+  </w:abstractNum>
+  <w:abstractNum w:abstractNumId="2" w15:restartNumberingAfterBreak="0">
     <w:nsid w:val="1F053B4D"/>
     <w:multiLevelType w:val="hybridMultilevel"/>
     <w:tmpl w:val="651A0EE2"/>
@@ -6958,7 +8677,7 @@
       </w:rPr>
     </w:lvl>
   </w:abstractNum>
-  <w:abstractNum w:abstractNumId="2" w15:restartNumberingAfterBreak="0">
+  <w:abstractNum w:abstractNumId="3" w15:restartNumberingAfterBreak="0">
     <w:nsid w:val="25ED1D9B"/>
     <w:multiLevelType w:val="hybridMultilevel"/>
     <w:tmpl w:val="EED288A6"/>
@@ -7071,7 +8790,120 @@
       </w:rPr>
     </w:lvl>
   </w:abstractNum>
-  <w:abstractNum w:abstractNumId="3" w15:restartNumberingAfterBreak="0">
+  <w:abstractNum w:abstractNumId="4" w15:restartNumberingAfterBreak="0">
+    <w:nsid w:val="50383821"/>
+    <w:multiLevelType w:val="hybridMultilevel"/>
+    <w:tmpl w:val="587618B2"/>
+    <w:lvl w:ilvl="0" w:tplc="23AA9F2E">
+      <w:start w:val="1"/>
+      <w:numFmt w:val="bullet"/>
+      <w:lvlText w:val="-"/>
+      <w:lvlJc w:val="left"/>
+      <w:pPr>
+        <w:ind w:left="720" w:hanging="360"/>
+      </w:pPr>
+      <w:rPr>
+        <w:rFonts w:ascii="Arial" w:eastAsia="Times New Roman" w:hAnsi="Arial" w:cs="Arial" w:hint="default"/>
+      </w:rPr>
+    </w:lvl>
+    <w:lvl w:ilvl="1" w:tplc="340A0003" w:tentative="1">
+      <w:start w:val="1"/>
+      <w:numFmt w:val="bullet"/>
+      <w:lvlText w:val="o"/>
+      <w:lvlJc w:val="left"/>
+      <w:pPr>
+        <w:ind w:left="1440" w:hanging="360"/>
+      </w:pPr>
+      <w:rPr>
+        <w:rFonts w:ascii="Courier New" w:hAnsi="Courier New" w:cs="Courier New" w:hint="default"/>
+      </w:rPr>
+    </w:lvl>
+    <w:lvl w:ilvl="2" w:tplc="340A0005" w:tentative="1">
+      <w:start w:val="1"/>
+      <w:numFmt w:val="bullet"/>
+      <w:lvlText w:val=""/>
+      <w:lvlJc w:val="left"/>
+      <w:pPr>
+        <w:ind w:left="2160" w:hanging="360"/>
+      </w:pPr>
+      <w:rPr>
+        <w:rFonts w:ascii="Wingdings" w:hAnsi="Wingdings" w:hint="default"/>
+      </w:rPr>
+    </w:lvl>
+    <w:lvl w:ilvl="3" w:tplc="340A0001" w:tentative="1">
+      <w:start w:val="1"/>
+      <w:numFmt w:val="bullet"/>
+      <w:lvlText w:val=""/>
+      <w:lvlJc w:val="left"/>
+      <w:pPr>
+        <w:ind w:left="2880" w:hanging="360"/>
+      </w:pPr>
+      <w:rPr>
+        <w:rFonts w:ascii="Symbol" w:hAnsi="Symbol" w:hint="default"/>
+      </w:rPr>
+    </w:lvl>
+    <w:lvl w:ilvl="4" w:tplc="340A0003" w:tentative="1">
+      <w:start w:val="1"/>
+      <w:numFmt w:val="bullet"/>
+      <w:lvlText w:val="o"/>
+      <w:lvlJc w:val="left"/>
+      <w:pPr>
+        <w:ind w:left="3600" w:hanging="360"/>
+      </w:pPr>
+      <w:rPr>
+        <w:rFonts w:ascii="Courier New" w:hAnsi="Courier New" w:cs="Courier New" w:hint="default"/>
+      </w:rPr>
+    </w:lvl>
+    <w:lvl w:ilvl="5" w:tplc="340A0005" w:tentative="1">
+      <w:start w:val="1"/>
+      <w:numFmt w:val="bullet"/>
+      <w:lvlText w:val=""/>
+      <w:lvlJc w:val="left"/>
+      <w:pPr>
+        <w:ind w:left="4320" w:hanging="360"/>
+      </w:pPr>
+      <w:rPr>
+        <w:rFonts w:ascii="Wingdings" w:hAnsi="Wingdings" w:hint="default"/>
+      </w:rPr>
+    </w:lvl>
+    <w:lvl w:ilvl="6" w:tplc="340A0001" w:tentative="1">
+      <w:start w:val="1"/>
+      <w:numFmt w:val="bullet"/>
+      <w:lvlText w:val=""/>
+      <w:lvlJc w:val="left"/>
+      <w:pPr>
+        <w:ind w:left="5040" w:hanging="360"/>
+      </w:pPr>
+      <w:rPr>
+        <w:rFonts w:ascii="Symbol" w:hAnsi="Symbol" w:hint="default"/>
+      </w:rPr>
+    </w:lvl>
+    <w:lvl w:ilvl="7" w:tplc="340A0003" w:tentative="1">
+      <w:start w:val="1"/>
+      <w:numFmt w:val="bullet"/>
+      <w:lvlText w:val="o"/>
+      <w:lvlJc w:val="left"/>
+      <w:pPr>
+        <w:ind w:left="5760" w:hanging="360"/>
+      </w:pPr>
+      <w:rPr>
+        <w:rFonts w:ascii="Courier New" w:hAnsi="Courier New" w:cs="Courier New" w:hint="default"/>
+      </w:rPr>
+    </w:lvl>
+    <w:lvl w:ilvl="8" w:tplc="340A0005" w:tentative="1">
+      <w:start w:val="1"/>
+      <w:numFmt w:val="bullet"/>
+      <w:lvlText w:val=""/>
+      <w:lvlJc w:val="left"/>
+      <w:pPr>
+        <w:ind w:left="6480" w:hanging="360"/>
+      </w:pPr>
+      <w:rPr>
+        <w:rFonts w:ascii="Wingdings" w:hAnsi="Wingdings" w:hint="default"/>
+      </w:rPr>
+    </w:lvl>
+  </w:abstractNum>
+  <w:abstractNum w:abstractNumId="5" w15:restartNumberingAfterBreak="0">
     <w:nsid w:val="5BFD48BE"/>
     <w:multiLevelType w:val="hybridMultilevel"/>
     <w:tmpl w:val="E52AFFF8"/>
@@ -7184,7 +9016,7 @@
       </w:rPr>
     </w:lvl>
   </w:abstractNum>
-  <w:abstractNum w:abstractNumId="4" w15:restartNumberingAfterBreak="0">
+  <w:abstractNum w:abstractNumId="6" w15:restartNumberingAfterBreak="0">
     <w:nsid w:val="6B600300"/>
     <w:multiLevelType w:val="hybridMultilevel"/>
     <w:tmpl w:val="86A285E0"/>
@@ -7297,7 +9129,7 @@
       </w:rPr>
     </w:lvl>
   </w:abstractNum>
-  <w:abstractNum w:abstractNumId="5" w15:restartNumberingAfterBreak="0">
+  <w:abstractNum w:abstractNumId="7" w15:restartNumberingAfterBreak="0">
     <w:nsid w:val="71436600"/>
     <w:multiLevelType w:val="multilevel"/>
     <w:tmpl w:val="096E01FA"/>
@@ -7420,7 +9252,7 @@
       </w:rPr>
     </w:lvl>
   </w:abstractNum>
-  <w:abstractNum w:abstractNumId="6" w15:restartNumberingAfterBreak="0">
+  <w:abstractNum w:abstractNumId="8" w15:restartNumberingAfterBreak="0">
     <w:nsid w:val="75C3083F"/>
     <w:multiLevelType w:val="hybridMultilevel"/>
     <w:tmpl w:val="A100EF16"/>
@@ -7509,7 +9341,7 @@
       </w:pPr>
     </w:lvl>
   </w:abstractNum>
-  <w:abstractNum w:abstractNumId="7" w15:restartNumberingAfterBreak="0">
+  <w:abstractNum w:abstractNumId="9" w15:restartNumberingAfterBreak="0">
     <w:nsid w:val="7A561584"/>
     <w:multiLevelType w:val="hybridMultilevel"/>
     <w:tmpl w:val="37E6F902"/>
@@ -7622,28 +9454,34 @@
     </w:lvl>
   </w:abstractNum>
   <w:num w:numId="1">
-    <w:abstractNumId w:val="5"/>
+    <w:abstractNumId w:val="7"/>
   </w:num>
   <w:num w:numId="2">
-    <w:abstractNumId w:val="2"/>
+    <w:abstractNumId w:val="3"/>
   </w:num>
   <w:num w:numId="3">
     <w:abstractNumId w:val="0"/>
   </w:num>
   <w:num w:numId="4">
-    <w:abstractNumId w:val="4"/>
+    <w:abstractNumId w:val="6"/>
   </w:num>
   <w:num w:numId="5">
+    <w:abstractNumId w:val="2"/>
+  </w:num>
+  <w:num w:numId="6">
+    <w:abstractNumId w:val="5"/>
+  </w:num>
+  <w:num w:numId="7">
+    <w:abstractNumId w:val="9"/>
+  </w:num>
+  <w:num w:numId="8">
+    <w:abstractNumId w:val="8"/>
+  </w:num>
+  <w:num w:numId="9">
     <w:abstractNumId w:val="1"/>
   </w:num>
-  <w:num w:numId="6">
-    <w:abstractNumId w:val="3"/>
-  </w:num>
-  <w:num w:numId="7">
-    <w:abstractNumId w:val="7"/>
-  </w:num>
-  <w:num w:numId="8">
-    <w:abstractNumId w:val="6"/>
+  <w:num w:numId="10">
+    <w:abstractNumId w:val="4"/>
   </w:num>
   <w:numIdMacAtCleanup w:val="5"/>
 </w:numbering>
@@ -8691,7 +10529,7 @@
 </file>
 
 <file path=customXml/itemProps1.xml><?xml version="1.0" encoding="utf-8"?>
-<ds:datastoreItem xmlns:ds="http://schemas.openxmlformats.org/officeDocument/2006/customXml" ds:itemID="{F80EAAF2-0505-490E-9423-125C0405B7EF}">
+<ds:datastoreItem xmlns:ds="http://schemas.openxmlformats.org/officeDocument/2006/customXml" ds:itemID="{D443FB65-422D-4E04-8449-70F183C4B1FC}">
   <ds:schemaRefs>
     <ds:schemaRef ds:uri="http://schemas.openxmlformats.org/officeDocument/2006/bibliography"/>
   </ds:schemaRefs>

</xml_diff>

<commit_message>
Se agrega URL en la fuentes de datos
</commit_message>
<xml_diff>
--- a/2018/PTT IQQ 2018 Camara y Garay.docx
+++ b/2018/PTT IQQ 2018 Camara y Garay.docx
@@ -36,7 +36,7 @@
             <v:path o:extrusionok="f" gradientshapeok="t" o:connecttype="rect"/>
             <o:lock v:ext="edit" aspectratio="t"/>
           </v:shapetype>
-          <v:shape id="Imagen 2" o:spid="_x0000_s1027" type="#_x0000_t75" style="position:absolute;left:0;text-align:left;margin-left:0;margin-top:.3pt;width:104.8pt;height:83.3pt;z-index:-2;visibility:visible;mso-position-horizontal:left" wrapcoords="-154 0 -154 21405 21600 21405 21600 0 -154 0">
+          <v:shape id="Imagen 2" o:spid="_x0000_s1027" type="#_x0000_t75" style="position:absolute;left:0;text-align:left;margin-left:0;margin-top:.3pt;width:104.8pt;height:83.3pt;z-index:-1;visibility:visible;mso-position-horizontal:left" wrapcoords="-154 0 -154 21405 21600 21405 21600 0 -154 0">
             <v:imagedata r:id="rId8" o:title=""/>
             <w10:wrap type="tight"/>
           </v:shape>
@@ -48,7 +48,7 @@
           <w:color w:val="FF0000"/>
         </w:rPr>
         <w:pict>
-          <v:shape id="Imagen 3" o:spid="_x0000_s1026" type="#_x0000_t75" style="position:absolute;left:0;text-align:left;margin-left:1407.55pt;margin-top:.3pt;width:206.35pt;height:92.4pt;z-index:2;visibility:visible;mso-position-horizontal:right" o:allowoverlap="f">
+          <v:shape id="Imagen 3" o:spid="_x0000_s1026" type="#_x0000_t75" style="position:absolute;left:0;text-align:left;margin-left:1562.7pt;margin-top:.3pt;width:206.35pt;height:92.4pt;z-index:2;visibility:visible;mso-position-horizontal:right" o:allowoverlap="f">
             <v:imagedata r:id="rId9" o:title=""/>
             <w10:wrap type="square"/>
           </v:shape>
@@ -2341,7 +2341,7 @@
           <w:noProof/>
         </w:rPr>
         <w:pict>
-          <v:group id="_x0000_s1067" editas="cycle" style="position:absolute;left:0;text-align:left;margin-left:113.9pt;margin-top:9.5pt;width:203.3pt;height:175.4pt;z-index:4" coordorigin="1804,3185" coordsize="8640,8640">
+          <v:group id="_x0000_s1067" editas="cycle" style="position:absolute;left:0;text-align:left;margin-left:113.9pt;margin-top:9.5pt;width:203.3pt;height:175.4pt;z-index:3" coordorigin="1804,3185" coordsize="8640,8640">
             <o:lock v:ext="edit" aspectratio="t"/>
             <o:diagram v:ext="edit" dgmstyle="17" dgmscalex="30842" dgmscaley="26609" dgmfontsize="4" constrainbounds="2452,3833,9796,11177" autoformat="t">
               <o:relationtable v:ext="edit">
@@ -3112,8 +3112,6 @@
               </w:rPr>
               <w:t>Ejecutar acciones que permitan corregir las desviaciones identificadas en la etapa “Revisar”, de tal manera que la siguiente ejecución del ciclo, se produzca en un contexto mejorado.</w:t>
             </w:r>
-            <w:bookmarkStart w:id="0" w:name="_GoBack"/>
-            <w:bookmarkEnd w:id="0"/>
           </w:p>
         </w:tc>
       </w:tr>
@@ -3218,11 +3216,6 @@
     </w:p>
     <w:p/>
     <w:p>
-      <w:r>
-        <w:rPr>
-          <w:noProof/>
-        </w:rPr>
-      </w:r>
       <w:r>
         <w:pict>
           <v:group id="_x0000_s1029" editas="orgchart" style="width:466.45pt;height:576.25pt;mso-position-horizontal-relative:char;mso-position-vertical-relative:line" coordorigin="1803,9809" coordsize="5040,14748">
@@ -7027,8 +7020,11 @@
           <w:numId w:val="3"/>
         </w:numPr>
         <w:rPr>
-          <w:rFonts w:cs="Arial"/>
+          <w:rStyle w:val="Hipervnculo"/>
+          <w:rFonts w:cs="Arial"/>
+          <w:color w:val="auto"/>
           <w:szCs w:val="22"/>
+          <w:u w:val="none"/>
         </w:rPr>
       </w:pPr>
       <w:hyperlink r:id="rId13" w:history="1">
@@ -7041,21 +7037,52 @@
           <w:t>http://scielo.org/</w:t>
         </w:r>
       </w:hyperlink>
-      <w:r>
+    </w:p>
+    <w:p>
+      <w:pPr>
+        <w:numPr>
+          <w:ilvl w:val="0"/>
+          <w:numId w:val="3"/>
+        </w:numPr>
         <w:rPr>
           <w:rFonts w:cs="Arial"/>
           <w:szCs w:val="22"/>
         </w:rPr>
+      </w:pPr>
+      <w:hyperlink r:id="rId14" w:history="1">
+        <w:r>
+          <w:rPr>
+            <w:rStyle w:val="Hipervnculo"/>
+            <w:rFonts w:cs="Arial"/>
+            <w:szCs w:val="22"/>
+          </w:rPr>
+          <w:t>https://metodoss.com/metodologia-pdca-ciclo-shewhart-deming/</w:t>
+        </w:r>
+      </w:hyperlink>
+      <w:r>
+        <w:rPr>
+          <w:rFonts w:cs="Arial"/>
+          <w:szCs w:val="22"/>
+        </w:rPr>
         <w:tab/>
       </w:r>
-    </w:p>
-    <w:p>
-      <w:pPr>
+      <w:r>
         <w:rPr>
           <w:rFonts w:cs="Arial"/>
           <w:szCs w:val="22"/>
         </w:rPr>
-      </w:pPr>
+        <w:tab/>
+      </w:r>
+    </w:p>
+    <w:p>
+      <w:pPr>
+        <w:rPr>
+          <w:rFonts w:cs="Arial"/>
+          <w:szCs w:val="22"/>
+        </w:rPr>
+      </w:pPr>
+      <w:bookmarkStart w:id="0" w:name="_GoBack"/>
+      <w:bookmarkEnd w:id="0"/>
     </w:p>
     <w:p>
       <w:pPr>
@@ -8201,7 +8228,7 @@
       </w:pPr>
     </w:p>
     <w:sectPr>
-      <w:footerReference w:type="default" r:id="rId14"/>
+      <w:footerReference w:type="default" r:id="rId15"/>
       <w:pgSz w:w="12242" w:h="15842" w:code="1"/>
       <w:pgMar w:top="1134" w:right="1134" w:bottom="1134" w:left="1701" w:header="709" w:footer="709" w:gutter="0"/>
       <w:cols w:space="708"/>
@@ -10529,7 +10556,7 @@
 </file>
 
 <file path=customXml/itemProps1.xml><?xml version="1.0" encoding="utf-8"?>
-<ds:datastoreItem xmlns:ds="http://schemas.openxmlformats.org/officeDocument/2006/customXml" ds:itemID="{D443FB65-422D-4E04-8449-70F183C4B1FC}">
+<ds:datastoreItem xmlns:ds="http://schemas.openxmlformats.org/officeDocument/2006/customXml" ds:itemID="{ABC5ACC0-6A59-4203-9B48-BC023F6217EA}">
   <ds:schemaRefs>
     <ds:schemaRef ds:uri="http://schemas.openxmlformats.org/officeDocument/2006/bibliography"/>
   </ds:schemaRefs>

</xml_diff>

<commit_message>
Se agrega Avance 1 del TT
</commit_message>
<xml_diff>
--- a/2018/PTT IQQ 2018 Camara y Garay.docx
+++ b/2018/PTT IQQ 2018 Camara y Garay.docx
@@ -48,7 +48,7 @@
           <w:color w:val="FF0000"/>
         </w:rPr>
         <w:pict>
-          <v:shape id="Imagen 3" o:spid="_x0000_s1026" type="#_x0000_t75" style="position:absolute;left:0;text-align:left;margin-left:1562.7pt;margin-top:.3pt;width:206.35pt;height:92.4pt;z-index:2;visibility:visible;mso-position-horizontal:right" o:allowoverlap="f">
+          <v:shape id="Imagen 3" o:spid="_x0000_s1026" type="#_x0000_t75" style="position:absolute;left:0;text-align:left;margin-left:1717.85pt;margin-top:.3pt;width:206.35pt;height:92.4pt;z-index:2;visibility:visible;mso-position-horizontal:right" o:allowoverlap="f">
             <v:imagedata r:id="rId9" o:title=""/>
             <w10:wrap type="square"/>
           </v:shape>
@@ -2766,6 +2766,8 @@
           <w:lang w:eastAsia="es-CL"/>
         </w:rPr>
       </w:pPr>
+      <w:bookmarkStart w:id="0" w:name="_GoBack"/>
+      <w:bookmarkEnd w:id="0"/>
     </w:p>
     <w:tbl>
       <w:tblPr>
@@ -2785,6 +2787,92 @@
         <w:gridCol w:w="1134"/>
         <w:gridCol w:w="7904"/>
       </w:tblGrid>
+      <w:tr>
+        <w:tc>
+          <w:tcPr>
+            <w:tcW w:w="483" w:type="dxa"/>
+            <w:shd w:val="clear" w:color="auto" w:fill="D9E2F3"/>
+            <w:tcMar>
+              <w:top w:w="57" w:type="dxa"/>
+              <w:left w:w="57" w:type="dxa"/>
+              <w:bottom w:w="57" w:type="dxa"/>
+              <w:right w:w="57" w:type="dxa"/>
+            </w:tcMar>
+          </w:tcPr>
+          <w:p>
+            <w:pPr>
+              <w:jc w:val="center"/>
+              <w:rPr>
+                <w:b/>
+                <w:lang w:eastAsia="es-CL"/>
+              </w:rPr>
+            </w:pPr>
+            <w:proofErr w:type="spellStart"/>
+            <w:r>
+              <w:rPr>
+                <w:b/>
+                <w:lang w:eastAsia="es-CL"/>
+              </w:rPr>
+              <w:t>N°</w:t>
+            </w:r>
+            <w:proofErr w:type="spellEnd"/>
+          </w:p>
+        </w:tc>
+        <w:tc>
+          <w:tcPr>
+            <w:tcW w:w="1134" w:type="dxa"/>
+            <w:shd w:val="clear" w:color="auto" w:fill="D9E2F3"/>
+            <w:tcMar>
+              <w:top w:w="57" w:type="dxa"/>
+              <w:left w:w="57" w:type="dxa"/>
+              <w:bottom w:w="57" w:type="dxa"/>
+              <w:right w:w="57" w:type="dxa"/>
+            </w:tcMar>
+          </w:tcPr>
+          <w:p>
+            <w:pPr>
+              <w:rPr>
+                <w:b/>
+                <w:lang w:eastAsia="es-CL"/>
+              </w:rPr>
+            </w:pPr>
+            <w:r>
+              <w:rPr>
+                <w:b/>
+                <w:lang w:eastAsia="es-CL"/>
+              </w:rPr>
+              <w:t>Etapa</w:t>
+            </w:r>
+          </w:p>
+        </w:tc>
+        <w:tc>
+          <w:tcPr>
+            <w:tcW w:w="7904" w:type="dxa"/>
+            <w:shd w:val="clear" w:color="auto" w:fill="D9E2F3"/>
+            <w:tcMar>
+              <w:top w:w="57" w:type="dxa"/>
+              <w:left w:w="57" w:type="dxa"/>
+              <w:bottom w:w="57" w:type="dxa"/>
+              <w:right w:w="57" w:type="dxa"/>
+            </w:tcMar>
+          </w:tcPr>
+          <w:p>
+            <w:pPr>
+              <w:rPr>
+                <w:b/>
+                <w:lang w:eastAsia="es-CL"/>
+              </w:rPr>
+            </w:pPr>
+            <w:r>
+              <w:rPr>
+                <w:b/>
+                <w:lang w:eastAsia="es-CL"/>
+              </w:rPr>
+              <w:t>Propósito</w:t>
+            </w:r>
+          </w:p>
+        </w:tc>
+      </w:tr>
       <w:tr>
         <w:tc>
           <w:tcPr>
@@ -3248,19 +3336,19 @@
               <v:path arrowok="t" fillok="f" o:connecttype="none"/>
               <o:lock v:ext="edit" shapetype="t"/>
             </v:shapetype>
-            <v:shape id="_s1056" o:spid="_x0000_s1056" type="#_x0000_t33" style="position:absolute;left:4323;top:22420;width:352;height:1779;rotation:180" o:connectortype="elbow" adj="-233519,-204299,-233519"/>
-            <v:shape id="_s1054" o:spid="_x0000_s1054" type="#_x0000_t33" style="position:absolute;left:4323;top:22420;width:352;height:700;rotation:180" o:connectortype="elbow" adj="-233519,-485862,-233519"/>
-            <v:shape id="_s1052" o:spid="_x0000_s1052" type="#_x0000_t33" style="position:absolute;left:4323;top:17025;width:352;height:3937;rotation:180" o:connectortype="elbow" adj="-233519,-74536,-233519"/>
-            <v:shape id="_s1050" o:spid="_x0000_s1050" type="#_x0000_t33" style="position:absolute;left:4323;top:17025;width:352;height:2860;rotation:180" o:connectortype="elbow" adj="-233519,-94479,-233519"/>
-            <v:shape id="_s1048" o:spid="_x0000_s1048" type="#_x0000_t33" style="position:absolute;left:4323;top:17025;width:352;height:1780;rotation:180" o:connectortype="elbow" adj="-233519,-138700,-233519"/>
-            <v:shape id="_s1046" o:spid="_x0000_s1046" type="#_x0000_t33" style="position:absolute;left:4323;top:17025;width:352;height:701;rotation:180" o:connectortype="elbow" adj="-233519,-318836,-233519"/>
-            <v:shape id="_s1044" o:spid="_x0000_s1044" type="#_x0000_t33" style="position:absolute;left:4323;top:11629;width:352;height:3937;rotation:180" o:connectortype="elbow" adj="-233519,-44934,-233519"/>
-            <v:shape id="_s1042" o:spid="_x0000_s1042" type="#_x0000_t33" style="position:absolute;left:4323;top:11629;width:352;height:2858;rotation:180" o:connectortype="elbow" adj="-233519,-53739,-233519"/>
-            <v:shape id="_s1040" o:spid="_x0000_s1040" type="#_x0000_t33" style="position:absolute;left:4323;top:11629;width:352;height:1780;rotation:180" o:connectortype="elbow" adj="-233519,-73216,-233519"/>
-            <v:shape id="_s1038" o:spid="_x0000_s1038" type="#_x0000_t33" style="position:absolute;left:4323;top:11629;width:352;height:701;rotation:180" o:connectortype="elbow" adj="-233519,-152619,-233519"/>
-            <v:shape id="_s1036" o:spid="_x0000_s1036" type="#_x0000_t33" style="position:absolute;left:2883;top:10549;width:352;height:11492;rotation:180" o:connectortype="elbow" adj="-145062,-27565,-145062"/>
-            <v:shape id="_s1035" o:spid="_x0000_s1035" type="#_x0000_t33" style="position:absolute;left:2883;top:10549;width:352;height:6097;rotation:180" o:connectortype="elbow" adj="-145062,-32842,-145062"/>
-            <v:shape id="_s1034" o:spid="_x0000_s1034" type="#_x0000_t33" style="position:absolute;left:2883;top:10549;width:352;height:701;rotation:180" o:connectortype="elbow" adj="-145062,-119352,-145062"/>
+            <v:shape id="_s1056" o:spid="_x0000_s1056" type="#_x0000_t33" style="position:absolute;left:4323;top:22420;width:352;height:1779;rotation:180" o:connectortype="elbow" adj="-233320,-204392,-233320"/>
+            <v:shape id="_s1054" o:spid="_x0000_s1054" type="#_x0000_t33" style="position:absolute;left:4323;top:22420;width:352;height:700;rotation:180" o:connectortype="elbow" adj="-233320,-486099,-233320"/>
+            <v:shape id="_s1052" o:spid="_x0000_s1052" type="#_x0000_t33" style="position:absolute;left:4323;top:17025;width:352;height:3937;rotation:180" o:connectortype="elbow" adj="-233320,-74579,-233320"/>
+            <v:shape id="_s1050" o:spid="_x0000_s1050" type="#_x0000_t33" style="position:absolute;left:4323;top:17025;width:352;height:2860;rotation:180" o:connectortype="elbow" adj="-233320,-94537,-233320"/>
+            <v:shape id="_s1048" o:spid="_x0000_s1048" type="#_x0000_t33" style="position:absolute;left:4323;top:17025;width:352;height:1780;rotation:180" o:connectortype="elbow" adj="-233320,-138793,-233320"/>
+            <v:shape id="_s1046" o:spid="_x0000_s1046" type="#_x0000_t33" style="position:absolute;left:4323;top:17025;width:352;height:701;rotation:180" o:connectortype="elbow" adj="-233320,-319073,-233320"/>
+            <v:shape id="_s1044" o:spid="_x0000_s1044" type="#_x0000_t33" style="position:absolute;left:4323;top:11629;width:352;height:3937;rotation:180" o:connectortype="elbow" adj="-233320,-44976,-233320"/>
+            <v:shape id="_s1042" o:spid="_x0000_s1042" type="#_x0000_t33" style="position:absolute;left:4323;top:11629;width:352;height:2858;rotation:180" o:connectortype="elbow" adj="-233320,-53797,-233320"/>
+            <v:shape id="_s1040" o:spid="_x0000_s1040" type="#_x0000_t33" style="position:absolute;left:4323;top:11629;width:352;height:1780;rotation:180" o:connectortype="elbow" adj="-233320,-73310,-233320"/>
+            <v:shape id="_s1038" o:spid="_x0000_s1038" type="#_x0000_t33" style="position:absolute;left:4323;top:11629;width:352;height:701;rotation:180" o:connectortype="elbow" adj="-233320,-152855,-233320"/>
+            <v:shape id="_s1036" o:spid="_x0000_s1036" type="#_x0000_t33" style="position:absolute;left:2883;top:10549;width:352;height:11492;rotation:180" o:connectortype="elbow" adj="-144863,-27579,-144863"/>
+            <v:shape id="_s1035" o:spid="_x0000_s1035" type="#_x0000_t33" style="position:absolute;left:2883;top:10549;width:352;height:6097;rotation:180" o:connectortype="elbow" adj="-144863,-32869,-144863"/>
+            <v:shape id="_s1034" o:spid="_x0000_s1034" type="#_x0000_t33" style="position:absolute;left:2883;top:10549;width:352;height:701;rotation:180" o:connectortype="elbow" adj="-144863,-119588,-144863"/>
             <v:rect id="_s1030" o:spid="_x0000_s1030" style="position:absolute;left:1803;top:9809;width:2160;height:720;v-text-anchor:middle" o:dgmlayout="2" o:dgmnodekind="1" o:dgmlayoutmru="2" filled="f" strokecolor="#d1e0ce" strokeweight="1.5pt">
               <v:textbox inset="0,0,0,0">
                 <w:txbxContent>
@@ -7081,8 +7169,6 @@
           <w:szCs w:val="22"/>
         </w:rPr>
       </w:pPr>
-      <w:bookmarkStart w:id="0" w:name="_GoBack"/>
-      <w:bookmarkEnd w:id="0"/>
     </w:p>
     <w:p>
       <w:pPr>
@@ -10556,7 +10642,7 @@
 </file>
 
 <file path=customXml/itemProps1.xml><?xml version="1.0" encoding="utf-8"?>
-<ds:datastoreItem xmlns:ds="http://schemas.openxmlformats.org/officeDocument/2006/customXml" ds:itemID="{ABC5ACC0-6A59-4203-9B48-BC023F6217EA}">
+<ds:datastoreItem xmlns:ds="http://schemas.openxmlformats.org/officeDocument/2006/customXml" ds:itemID="{E6A98BDF-7C12-4D3A-899C-7EB471591740}">
   <ds:schemaRefs>
     <ds:schemaRef ds:uri="http://schemas.openxmlformats.org/officeDocument/2006/bibliography"/>
   </ds:schemaRefs>

</xml_diff>

<commit_message>
Se asignan las propiedaes al documento
</commit_message>
<xml_diff>
--- a/2018/PTT IQQ 2018 Camara y Garay.docx
+++ b/2018/PTT IQQ 2018 Camara y Garay.docx
@@ -36,7 +36,7 @@
             <v:path o:extrusionok="f" gradientshapeok="t" o:connecttype="rect"/>
             <o:lock v:ext="edit" aspectratio="t"/>
           </v:shapetype>
-          <v:shape id="Imagen 2" o:spid="_x0000_s1027" type="#_x0000_t75" style="position:absolute;left:0;text-align:left;margin-left:0;margin-top:.3pt;width:104.8pt;height:83.3pt;z-index:-1;visibility:visible;mso-position-horizontal:left" wrapcoords="-154 0 -154 21405 21600 21405 21600 0 -154 0">
+          <v:shape id="Imagen 2" o:spid="_x0000_s1027" type="#_x0000_t75" style="position:absolute;left:0;text-align:left;margin-left:0;margin-top:.3pt;width:104.8pt;height:83.3pt;z-index:-251658240;visibility:visible;mso-position-horizontal:left" wrapcoords="-154 0 -154 21405 21600 21405 21600 0 -154 0">
             <v:imagedata r:id="rId8" o:title=""/>
             <w10:wrap type="tight"/>
           </v:shape>
@@ -48,7 +48,7 @@
           <w:color w:val="FF0000"/>
         </w:rPr>
         <w:pict>
-          <v:shape id="Imagen 3" o:spid="_x0000_s1026" type="#_x0000_t75" style="position:absolute;left:0;text-align:left;margin-left:1717.85pt;margin-top:.3pt;width:206.35pt;height:92.4pt;z-index:2;visibility:visible;mso-position-horizontal:right" o:allowoverlap="f">
+          <v:shape id="Imagen 3" o:spid="_x0000_s1026" type="#_x0000_t75" style="position:absolute;left:0;text-align:left;margin-left:1873pt;margin-top:.3pt;width:206.35pt;height:92.4pt;z-index:251656192;visibility:visible;mso-position-horizontal:right" o:allowoverlap="f">
             <v:imagedata r:id="rId9" o:title=""/>
             <w10:wrap type="square"/>
           </v:shape>
@@ -335,6 +335,7 @@
         </w:rPr>
         <w:t>“</w:t>
       </w:r>
+      <w:bookmarkStart w:id="0" w:name="_GoBack"/>
       <w:r>
         <w:rPr>
           <w:rFonts w:cs="Arial"/>
@@ -360,7 +361,17 @@
           <w:sz w:val="24"/>
           <w:szCs w:val="22"/>
         </w:rPr>
-        <w:t xml:space="preserve"> ZOFRI S.A.”</w:t>
+        <w:t xml:space="preserve"> ZOFRI S.A.</w:t>
+      </w:r>
+      <w:bookmarkEnd w:id="0"/>
+      <w:r>
+        <w:rPr>
+          <w:rFonts w:cs="Arial"/>
+          <w:b/>
+          <w:sz w:val="24"/>
+          <w:szCs w:val="22"/>
+        </w:rPr>
+        <w:t>”</w:t>
       </w:r>
     </w:p>
     <w:p>
@@ -2341,7 +2352,7 @@
           <w:noProof/>
         </w:rPr>
         <w:pict>
-          <v:group id="_x0000_s1067" editas="cycle" style="position:absolute;left:0;text-align:left;margin-left:113.9pt;margin-top:9.5pt;width:203.3pt;height:175.4pt;z-index:3" coordorigin="1804,3185" coordsize="8640,8640">
+          <v:group id="_x0000_s1067" editas="cycle" style="position:absolute;left:0;text-align:left;margin-left:113.9pt;margin-top:9.5pt;width:203.3pt;height:175.4pt;z-index:251657216" coordorigin="1804,3185" coordsize="8640,8640">
             <o:lock v:ext="edit" aspectratio="t"/>
             <o:diagram v:ext="edit" dgmstyle="17" dgmscalex="30842" dgmscaley="26609" dgmfontsize="4" constrainbounds="2452,3833,9796,11177" autoformat="t">
               <o:relationtable v:ext="edit">
@@ -2766,8 +2777,6 @@
           <w:lang w:eastAsia="es-CL"/>
         </w:rPr>
       </w:pPr>
-      <w:bookmarkStart w:id="0" w:name="_GoBack"/>
-      <w:bookmarkEnd w:id="0"/>
     </w:p>
     <w:tbl>
       <w:tblPr>
@@ -10642,7 +10651,7 @@
 </file>
 
 <file path=customXml/itemProps1.xml><?xml version="1.0" encoding="utf-8"?>
-<ds:datastoreItem xmlns:ds="http://schemas.openxmlformats.org/officeDocument/2006/customXml" ds:itemID="{E6A98BDF-7C12-4D3A-899C-7EB471591740}">
+<ds:datastoreItem xmlns:ds="http://schemas.openxmlformats.org/officeDocument/2006/customXml" ds:itemID="{D611D916-BC15-4934-A6A3-3B0F16514115}">
   <ds:schemaRefs>
     <ds:schemaRef ds:uri="http://schemas.openxmlformats.org/officeDocument/2006/bibliography"/>
   </ds:schemaRefs>

</xml_diff>